<commit_message>
Bug fix for NRD calculation.  Additional disturbance modifiers (BDA, BiomassInsects).  Ready for v3.0 release.
</commit_message>
<xml_diff>
--- a/base-BDA/trunk/deploy/docs/LANDIS-II Biological Disturbance Agent v3.0 User Guide.docx
+++ b/base-BDA/trunk/deploy/docs/LANDIS-II Biological Disturbance Agent v3.0 User Guide.docx
@@ -10,19 +10,44 @@
       <w:r>
         <w:t xml:space="preserve">LANDIS-II </w:t>
       </w:r>
-      <w:fldSimple w:instr=" DOCPROPERTY  &quot;Extension Name&quot;  \* MERGEFORMAT ">
-        <w:r>
-          <w:t>Biological Disturbance Agent</w:t>
-        </w:r>
-      </w:fldSimple>
+      <w:r>
+        <w:fldChar w:fldCharType="begin"/>
+      </w:r>
+      <w:r>
+        <w:instrText xml:space="preserve"> DOCPROPERTY  "Extension Name"  \* MERGEFORMAT </w:instrText>
+      </w:r>
+      <w:r>
+        <w:fldChar w:fldCharType="separate"/>
+      </w:r>
+      <w:r>
+        <w:t>Bio</w:t>
+      </w:r>
+      <w:bookmarkStart w:id="1" w:name="_GoBack"/>
+      <w:bookmarkEnd w:id="1"/>
+      <w:r>
+        <w:t>logical Disturbance Agent</w:t>
+      </w:r>
+      <w:r>
+        <w:fldChar w:fldCharType="end"/>
+      </w:r>
       <w:r>
         <w:t xml:space="preserve"> v</w:t>
       </w:r>
-      <w:fldSimple w:instr=" DOCPROPERTY  &quot;Extension Version&quot;  \* MERGEFORMAT ">
-        <w:r>
-          <w:t>3.0</w:t>
-        </w:r>
-      </w:fldSimple>
+      <w:r>
+        <w:fldChar w:fldCharType="begin"/>
+      </w:r>
+      <w:r>
+        <w:instrText xml:space="preserve"> DOCPROPERTY  "Extension Version"  \* MERGEFORMAT </w:instrText>
+      </w:r>
+      <w:r>
+        <w:fldChar w:fldCharType="separate"/>
+      </w:r>
+      <w:r>
+        <w:t>3.0</w:t>
+      </w:r>
+      <w:r>
+        <w:fldChar w:fldCharType="end"/>
+      </w:r>
     </w:p>
     <w:p>
       <w:pPr>
@@ -105,12 +130,7 @@
         </w:rPr>
       </w:pPr>
       <w:r>
-        <w:t xml:space="preserve">Brian R. </w:t>
-      </w:r>
-      <w:bookmarkStart w:id="1" w:name="_GoBack"/>
-      <w:bookmarkEnd w:id="1"/>
-      <w:r>
-        <w:t>Miranda</w:t>
+        <w:t>Brian R. Miranda</w:t>
       </w:r>
       <w:r>
         <w:rPr>
@@ -200,7 +220,7 @@
         <w:rPr>
           <w:noProof/>
         </w:rPr>
-        <w:t>February 28, 2013</w:t>
+        <w:t>September 29, 2015</w:t>
       </w:r>
       <w:r>
         <w:rPr>
@@ -291,7 +311,7 @@
         </w:rPr>
         <w:fldChar w:fldCharType="separate"/>
       </w:r>
-      <w:hyperlink w:anchor="_Toc348685149" w:history="1">
+      <w:hyperlink w:anchor="_Toc431290589" w:history="1">
         <w:r>
           <w:rPr>
             <w:rStyle w:val="Hyperlink"/>
@@ -337,7 +357,7 @@
             <w:noProof/>
             <w:webHidden/>
           </w:rPr>
-          <w:instrText xml:space="preserve"> PAGEREF _Toc348685149 \h </w:instrText>
+          <w:instrText xml:space="preserve"> PAGEREF _Toc431290589 \h </w:instrText>
         </w:r>
         <w:r>
           <w:rPr>
@@ -382,7 +402,7 @@
           <w:szCs w:val="22"/>
         </w:rPr>
       </w:pPr>
-      <w:hyperlink w:anchor="_Toc348685150" w:history="1">
+      <w:hyperlink w:anchor="_Toc431290590" w:history="1">
         <w:r>
           <w:rPr>
             <w:rStyle w:val="Hyperlink"/>
@@ -425,7 +445,7 @@
             <w:noProof/>
             <w:webHidden/>
           </w:rPr>
-          <w:instrText xml:space="preserve"> PAGEREF _Toc348685150 \h </w:instrText>
+          <w:instrText xml:space="preserve"> PAGEREF _Toc431290590 \h </w:instrText>
         </w:r>
         <w:r>
           <w:rPr>
@@ -470,7 +490,7 @@
           <w:szCs w:val="22"/>
         </w:rPr>
       </w:pPr>
-      <w:hyperlink w:anchor="_Toc348685151" w:history="1">
+      <w:hyperlink w:anchor="_Toc431290591" w:history="1">
         <w:r>
           <w:rPr>
             <w:rStyle w:val="Hyperlink"/>
@@ -513,7 +533,7 @@
             <w:noProof/>
             <w:webHidden/>
           </w:rPr>
-          <w:instrText xml:space="preserve"> PAGEREF _Toc348685151 \h </w:instrText>
+          <w:instrText xml:space="preserve"> PAGEREF _Toc431290591 \h </w:instrText>
         </w:r>
         <w:r>
           <w:rPr>
@@ -560,7 +580,7 @@
           <w:szCs w:val="22"/>
         </w:rPr>
       </w:pPr>
-      <w:hyperlink w:anchor="_Toc348685152" w:history="1">
+      <w:hyperlink w:anchor="_Toc431290592" w:history="1">
         <w:r>
           <w:rPr>
             <w:rStyle w:val="Hyperlink"/>
@@ -605,7 +625,7 @@
             <w:noProof/>
             <w:webHidden/>
           </w:rPr>
-          <w:instrText xml:space="preserve"> PAGEREF _Toc348685152 \h </w:instrText>
+          <w:instrText xml:space="preserve"> PAGEREF _Toc431290592 \h </w:instrText>
         </w:r>
         <w:r>
           <w:rPr>
@@ -652,7 +672,7 @@
           <w:szCs w:val="22"/>
         </w:rPr>
       </w:pPr>
-      <w:hyperlink w:anchor="_Toc348685153" w:history="1">
+      <w:hyperlink w:anchor="_Toc431290593" w:history="1">
         <w:r>
           <w:rPr>
             <w:rStyle w:val="Hyperlink"/>
@@ -697,7 +717,7 @@
             <w:noProof/>
             <w:webHidden/>
           </w:rPr>
-          <w:instrText xml:space="preserve"> PAGEREF _Toc348685153 \h </w:instrText>
+          <w:instrText xml:space="preserve"> PAGEREF _Toc431290593 \h </w:instrText>
         </w:r>
         <w:r>
           <w:rPr>
@@ -742,7 +762,7 @@
           <w:szCs w:val="22"/>
         </w:rPr>
       </w:pPr>
-      <w:hyperlink w:anchor="_Toc348685154" w:history="1">
+      <w:hyperlink w:anchor="_Toc431290594" w:history="1">
         <w:r>
           <w:rPr>
             <w:rStyle w:val="Hyperlink"/>
@@ -785,7 +805,7 @@
             <w:noProof/>
             <w:webHidden/>
           </w:rPr>
-          <w:instrText xml:space="preserve"> PAGEREF _Toc348685154 \h </w:instrText>
+          <w:instrText xml:space="preserve"> PAGEREF _Toc431290594 \h </w:instrText>
         </w:r>
         <w:r>
           <w:rPr>
@@ -832,7 +852,7 @@
           <w:szCs w:val="22"/>
         </w:rPr>
       </w:pPr>
-      <w:hyperlink w:anchor="_Toc348685155" w:history="1">
+      <w:hyperlink w:anchor="_Toc431290595" w:history="1">
         <w:r>
           <w:rPr>
             <w:rStyle w:val="Hyperlink"/>
@@ -877,7 +897,7 @@
             <w:noProof/>
             <w:webHidden/>
           </w:rPr>
-          <w:instrText xml:space="preserve"> PAGEREF _Toc348685155 \h </w:instrText>
+          <w:instrText xml:space="preserve"> PAGEREF _Toc431290595 \h </w:instrText>
         </w:r>
         <w:r>
           <w:rPr>
@@ -924,7 +944,7 @@
           <w:szCs w:val="22"/>
         </w:rPr>
       </w:pPr>
-      <w:hyperlink w:anchor="_Toc348685156" w:history="1">
+      <w:hyperlink w:anchor="_Toc431290596" w:history="1">
         <w:r>
           <w:rPr>
             <w:rStyle w:val="Hyperlink"/>
@@ -969,7 +989,7 @@
             <w:noProof/>
             <w:webHidden/>
           </w:rPr>
-          <w:instrText xml:space="preserve"> PAGEREF _Toc348685156 \h </w:instrText>
+          <w:instrText xml:space="preserve"> PAGEREF _Toc431290596 \h </w:instrText>
         </w:r>
         <w:r>
           <w:rPr>
@@ -1016,7 +1036,7 @@
           <w:szCs w:val="22"/>
         </w:rPr>
       </w:pPr>
-      <w:hyperlink w:anchor="_Toc348685157" w:history="1">
+      <w:hyperlink w:anchor="_Toc431290597" w:history="1">
         <w:r>
           <w:rPr>
             <w:rStyle w:val="Hyperlink"/>
@@ -1061,7 +1081,7 @@
             <w:noProof/>
             <w:webHidden/>
           </w:rPr>
-          <w:instrText xml:space="preserve"> PAGEREF _Toc348685157 \h </w:instrText>
+          <w:instrText xml:space="preserve"> PAGEREF _Toc431290597 \h </w:instrText>
         </w:r>
         <w:r>
           <w:rPr>
@@ -1108,7 +1128,7 @@
           <w:szCs w:val="22"/>
         </w:rPr>
       </w:pPr>
-      <w:hyperlink w:anchor="_Toc348685158" w:history="1">
+      <w:hyperlink w:anchor="_Toc431290598" w:history="1">
         <w:r>
           <w:rPr>
             <w:rStyle w:val="Hyperlink"/>
@@ -1153,7 +1173,7 @@
             <w:noProof/>
             <w:webHidden/>
           </w:rPr>
-          <w:instrText xml:space="preserve"> PAGEREF _Toc348685158 \h </w:instrText>
+          <w:instrText xml:space="preserve"> PAGEREF _Toc431290598 \h </w:instrText>
         </w:r>
         <w:r>
           <w:rPr>
@@ -1200,7 +1220,7 @@
           <w:szCs w:val="22"/>
         </w:rPr>
       </w:pPr>
-      <w:hyperlink w:anchor="_Toc348685159" w:history="1">
+      <w:hyperlink w:anchor="_Toc431290599" w:history="1">
         <w:r>
           <w:rPr>
             <w:rStyle w:val="Hyperlink"/>
@@ -1245,7 +1265,7 @@
             <w:noProof/>
             <w:webHidden/>
           </w:rPr>
-          <w:instrText xml:space="preserve"> PAGEREF _Toc348685159 \h </w:instrText>
+          <w:instrText xml:space="preserve"> PAGEREF _Toc431290599 \h </w:instrText>
         </w:r>
         <w:r>
           <w:rPr>
@@ -1293,7 +1313,7 @@
           <w:szCs w:val="22"/>
         </w:rPr>
       </w:pPr>
-      <w:hyperlink w:anchor="_Toc348685160" w:history="1">
+      <w:hyperlink w:anchor="_Toc431290600" w:history="1">
         <w:r>
           <w:rPr>
             <w:rStyle w:val="Hyperlink"/>
@@ -1339,7 +1359,7 @@
             <w:noProof/>
             <w:webHidden/>
           </w:rPr>
-          <w:instrText xml:space="preserve"> PAGEREF _Toc348685160 \h </w:instrText>
+          <w:instrText xml:space="preserve"> PAGEREF _Toc431290600 \h </w:instrText>
         </w:r>
         <w:r>
           <w:rPr>
@@ -1384,7 +1404,7 @@
           <w:szCs w:val="22"/>
         </w:rPr>
       </w:pPr>
-      <w:hyperlink w:anchor="_Toc348685161" w:history="1">
+      <w:hyperlink w:anchor="_Toc431290601" w:history="1">
         <w:r>
           <w:rPr>
             <w:rStyle w:val="Hyperlink"/>
@@ -1427,7 +1447,7 @@
             <w:noProof/>
             <w:webHidden/>
           </w:rPr>
-          <w:instrText xml:space="preserve"> PAGEREF _Toc348685161 \h </w:instrText>
+          <w:instrText xml:space="preserve"> PAGEREF _Toc431290601 \h </w:instrText>
         </w:r>
         <w:r>
           <w:rPr>
@@ -1472,7 +1492,7 @@
           <w:szCs w:val="22"/>
         </w:rPr>
       </w:pPr>
-      <w:hyperlink w:anchor="_Toc348685162" w:history="1">
+      <w:hyperlink w:anchor="_Toc431290602" w:history="1">
         <w:r>
           <w:rPr>
             <w:rStyle w:val="Hyperlink"/>
@@ -1515,7 +1535,7 @@
             <w:noProof/>
             <w:webHidden/>
           </w:rPr>
-          <w:instrText xml:space="preserve"> PAGEREF _Toc348685162 \h </w:instrText>
+          <w:instrText xml:space="preserve"> PAGEREF _Toc431290602 \h </w:instrText>
         </w:r>
         <w:r>
           <w:rPr>
@@ -1562,7 +1582,7 @@
           <w:szCs w:val="22"/>
         </w:rPr>
       </w:pPr>
-      <w:hyperlink w:anchor="_Toc348685163" w:history="1">
+      <w:hyperlink w:anchor="_Toc431290603" w:history="1">
         <w:r>
           <w:rPr>
             <w:rStyle w:val="Hyperlink"/>
@@ -1607,7 +1627,7 @@
             <w:noProof/>
             <w:webHidden/>
           </w:rPr>
-          <w:instrText xml:space="preserve"> PAGEREF _Toc348685163 \h </w:instrText>
+          <w:instrText xml:space="preserve"> PAGEREF _Toc431290603 \h </w:instrText>
         </w:r>
         <w:r>
           <w:rPr>
@@ -1652,7 +1672,7 @@
           <w:szCs w:val="22"/>
         </w:rPr>
       </w:pPr>
-      <w:hyperlink w:anchor="_Toc348685164" w:history="1">
+      <w:hyperlink w:anchor="_Toc431290604" w:history="1">
         <w:r>
           <w:rPr>
             <w:rStyle w:val="Hyperlink"/>
@@ -1695,7 +1715,7 @@
             <w:noProof/>
             <w:webHidden/>
           </w:rPr>
-          <w:instrText xml:space="preserve"> PAGEREF _Toc348685164 \h </w:instrText>
+          <w:instrText xml:space="preserve"> PAGEREF _Toc431290604 \h </w:instrText>
         </w:r>
         <w:r>
           <w:rPr>
@@ -1740,7 +1760,7 @@
           <w:szCs w:val="22"/>
         </w:rPr>
       </w:pPr>
-      <w:hyperlink w:anchor="_Toc348685165" w:history="1">
+      <w:hyperlink w:anchor="_Toc431290605" w:history="1">
         <w:r>
           <w:rPr>
             <w:rStyle w:val="Hyperlink"/>
@@ -1783,7 +1803,7 @@
             <w:noProof/>
             <w:webHidden/>
           </w:rPr>
-          <w:instrText xml:space="preserve"> PAGEREF _Toc348685165 \h </w:instrText>
+          <w:instrText xml:space="preserve"> PAGEREF _Toc431290605 \h </w:instrText>
         </w:r>
         <w:r>
           <w:rPr>
@@ -1828,7 +1848,7 @@
           <w:szCs w:val="22"/>
         </w:rPr>
       </w:pPr>
-      <w:hyperlink w:anchor="_Toc348685166" w:history="1">
+      <w:hyperlink w:anchor="_Toc431290606" w:history="1">
         <w:r>
           <w:rPr>
             <w:rStyle w:val="Hyperlink"/>
@@ -1871,7 +1891,7 @@
             <w:noProof/>
             <w:webHidden/>
           </w:rPr>
-          <w:instrText xml:space="preserve"> PAGEREF _Toc348685166 \h </w:instrText>
+          <w:instrText xml:space="preserve"> PAGEREF _Toc431290606 \h </w:instrText>
         </w:r>
         <w:r>
           <w:rPr>
@@ -1916,7 +1936,7 @@
           <w:szCs w:val="22"/>
         </w:rPr>
       </w:pPr>
-      <w:hyperlink w:anchor="_Toc348685167" w:history="1">
+      <w:hyperlink w:anchor="_Toc431290607" w:history="1">
         <w:r>
           <w:rPr>
             <w:rStyle w:val="Hyperlink"/>
@@ -1959,7 +1979,7 @@
             <w:noProof/>
             <w:webHidden/>
           </w:rPr>
-          <w:instrText xml:space="preserve"> PAGEREF _Toc348685167 \h </w:instrText>
+          <w:instrText xml:space="preserve"> PAGEREF _Toc431290607 \h </w:instrText>
         </w:r>
         <w:r>
           <w:rPr>
@@ -2006,7 +2026,7 @@
           <w:szCs w:val="22"/>
         </w:rPr>
       </w:pPr>
-      <w:hyperlink w:anchor="_Toc348685168" w:history="1">
+      <w:hyperlink w:anchor="_Toc431290608" w:history="1">
         <w:r>
           <w:rPr>
             <w:rStyle w:val="Hyperlink"/>
@@ -2051,7 +2071,7 @@
             <w:noProof/>
             <w:webHidden/>
           </w:rPr>
-          <w:instrText xml:space="preserve"> PAGEREF _Toc348685168 \h </w:instrText>
+          <w:instrText xml:space="preserve"> PAGEREF _Toc431290608 \h </w:instrText>
         </w:r>
         <w:r>
           <w:rPr>
@@ -2098,7 +2118,7 @@
           <w:szCs w:val="22"/>
         </w:rPr>
       </w:pPr>
-      <w:hyperlink w:anchor="_Toc348685169" w:history="1">
+      <w:hyperlink w:anchor="_Toc431290609" w:history="1">
         <w:r>
           <w:rPr>
             <w:rStyle w:val="Hyperlink"/>
@@ -2143,7 +2163,7 @@
             <w:noProof/>
             <w:webHidden/>
           </w:rPr>
-          <w:instrText xml:space="preserve"> PAGEREF _Toc348685169 \h </w:instrText>
+          <w:instrText xml:space="preserve"> PAGEREF _Toc431290609 \h </w:instrText>
         </w:r>
         <w:r>
           <w:rPr>
@@ -2188,7 +2208,7 @@
           <w:szCs w:val="22"/>
         </w:rPr>
       </w:pPr>
-      <w:hyperlink w:anchor="_Toc348685170" w:history="1">
+      <w:hyperlink w:anchor="_Toc431290610" w:history="1">
         <w:r>
           <w:rPr>
             <w:rStyle w:val="Hyperlink"/>
@@ -2231,7 +2251,7 @@
             <w:noProof/>
             <w:webHidden/>
           </w:rPr>
-          <w:instrText xml:space="preserve"> PAGEREF _Toc348685170 \h </w:instrText>
+          <w:instrText xml:space="preserve"> PAGEREF _Toc431290610 \h </w:instrText>
         </w:r>
         <w:r>
           <w:rPr>
@@ -2276,7 +2296,7 @@
           <w:szCs w:val="22"/>
         </w:rPr>
       </w:pPr>
-      <w:hyperlink w:anchor="_Toc348685171" w:history="1">
+      <w:hyperlink w:anchor="_Toc431290611" w:history="1">
         <w:r>
           <w:rPr>
             <w:rStyle w:val="Hyperlink"/>
@@ -2319,7 +2339,7 @@
             <w:noProof/>
             <w:webHidden/>
           </w:rPr>
-          <w:instrText xml:space="preserve"> PAGEREF _Toc348685171 \h </w:instrText>
+          <w:instrText xml:space="preserve"> PAGEREF _Toc431290611 \h </w:instrText>
         </w:r>
         <w:r>
           <w:rPr>
@@ -2364,7 +2384,7 @@
           <w:szCs w:val="22"/>
         </w:rPr>
       </w:pPr>
-      <w:hyperlink w:anchor="_Toc348685172" w:history="1">
+      <w:hyperlink w:anchor="_Toc431290612" w:history="1">
         <w:r>
           <w:rPr>
             <w:rStyle w:val="Hyperlink"/>
@@ -2407,7 +2427,7 @@
             <w:noProof/>
             <w:webHidden/>
           </w:rPr>
-          <w:instrText xml:space="preserve"> PAGEREF _Toc348685172 \h </w:instrText>
+          <w:instrText xml:space="preserve"> PAGEREF _Toc431290612 \h </w:instrText>
         </w:r>
         <w:r>
           <w:rPr>
@@ -2455,7 +2475,7 @@
           <w:szCs w:val="22"/>
         </w:rPr>
       </w:pPr>
-      <w:hyperlink w:anchor="_Toc348685173" w:history="1">
+      <w:hyperlink w:anchor="_Toc431290613" w:history="1">
         <w:r>
           <w:rPr>
             <w:rStyle w:val="Hyperlink"/>
@@ -2501,7 +2521,7 @@
             <w:noProof/>
             <w:webHidden/>
           </w:rPr>
-          <w:instrText xml:space="preserve"> PAGEREF _Toc348685173 \h </w:instrText>
+          <w:instrText xml:space="preserve"> PAGEREF _Toc431290613 \h </w:instrText>
         </w:r>
         <w:r>
           <w:rPr>
@@ -2546,7 +2566,7 @@
           <w:szCs w:val="22"/>
         </w:rPr>
       </w:pPr>
-      <w:hyperlink w:anchor="_Toc348685174" w:history="1">
+      <w:hyperlink w:anchor="_Toc431290614" w:history="1">
         <w:r>
           <w:rPr>
             <w:rStyle w:val="Hyperlink"/>
@@ -2589,7 +2609,7 @@
             <w:noProof/>
             <w:webHidden/>
           </w:rPr>
-          <w:instrText xml:space="preserve"> PAGEREF _Toc348685174 \h </w:instrText>
+          <w:instrText xml:space="preserve"> PAGEREF _Toc431290614 \h </w:instrText>
         </w:r>
         <w:r>
           <w:rPr>
@@ -2634,7 +2654,7 @@
           <w:szCs w:val="22"/>
         </w:rPr>
       </w:pPr>
-      <w:hyperlink w:anchor="_Toc348685175" w:history="1">
+      <w:hyperlink w:anchor="_Toc431290615" w:history="1">
         <w:r>
           <w:rPr>
             <w:rStyle w:val="Hyperlink"/>
@@ -2677,7 +2697,7 @@
             <w:noProof/>
             <w:webHidden/>
           </w:rPr>
-          <w:instrText xml:space="preserve"> PAGEREF _Toc348685175 \h </w:instrText>
+          <w:instrText xml:space="preserve"> PAGEREF _Toc431290615 \h </w:instrText>
         </w:r>
         <w:r>
           <w:rPr>
@@ -2724,7 +2744,7 @@
           <w:szCs w:val="22"/>
         </w:rPr>
       </w:pPr>
-      <w:hyperlink w:anchor="_Toc348685176" w:history="1">
+      <w:hyperlink w:anchor="_Toc431290616" w:history="1">
         <w:r>
           <w:rPr>
             <w:rStyle w:val="Hyperlink"/>
@@ -2769,7 +2789,7 @@
             <w:noProof/>
             <w:webHidden/>
           </w:rPr>
-          <w:instrText xml:space="preserve"> PAGEREF _Toc348685176 \h </w:instrText>
+          <w:instrText xml:space="preserve"> PAGEREF _Toc431290616 \h </w:instrText>
         </w:r>
         <w:r>
           <w:rPr>
@@ -2816,7 +2836,7 @@
           <w:szCs w:val="22"/>
         </w:rPr>
       </w:pPr>
-      <w:hyperlink w:anchor="_Toc348685177" w:history="1">
+      <w:hyperlink w:anchor="_Toc431290617" w:history="1">
         <w:r>
           <w:rPr>
             <w:rStyle w:val="Hyperlink"/>
@@ -2861,7 +2881,7 @@
             <w:noProof/>
             <w:webHidden/>
           </w:rPr>
-          <w:instrText xml:space="preserve"> PAGEREF _Toc348685177 \h </w:instrText>
+          <w:instrText xml:space="preserve"> PAGEREF _Toc431290617 \h </w:instrText>
         </w:r>
         <w:r>
           <w:rPr>
@@ -2908,7 +2928,7 @@
           <w:szCs w:val="22"/>
         </w:rPr>
       </w:pPr>
-      <w:hyperlink w:anchor="_Toc348685178" w:history="1">
+      <w:hyperlink w:anchor="_Toc431290618" w:history="1">
         <w:r>
           <w:rPr>
             <w:rStyle w:val="Hyperlink"/>
@@ -2953,7 +2973,7 @@
             <w:noProof/>
             <w:webHidden/>
           </w:rPr>
-          <w:instrText xml:space="preserve"> PAGEREF _Toc348685178 \h </w:instrText>
+          <w:instrText xml:space="preserve"> PAGEREF _Toc431290618 \h </w:instrText>
         </w:r>
         <w:r>
           <w:rPr>
@@ -3000,7 +3020,7 @@
           <w:szCs w:val="22"/>
         </w:rPr>
       </w:pPr>
-      <w:hyperlink w:anchor="_Toc348685179" w:history="1">
+      <w:hyperlink w:anchor="_Toc431290619" w:history="1">
         <w:r>
           <w:rPr>
             <w:rStyle w:val="Hyperlink"/>
@@ -3045,7 +3065,7 @@
             <w:noProof/>
             <w:webHidden/>
           </w:rPr>
-          <w:instrText xml:space="preserve"> PAGEREF _Toc348685179 \h </w:instrText>
+          <w:instrText xml:space="preserve"> PAGEREF _Toc431290619 \h </w:instrText>
         </w:r>
         <w:r>
           <w:rPr>
@@ -3092,7 +3112,7 @@
           <w:szCs w:val="22"/>
         </w:rPr>
       </w:pPr>
-      <w:hyperlink w:anchor="_Toc348685180" w:history="1">
+      <w:hyperlink w:anchor="_Toc431290620" w:history="1">
         <w:r>
           <w:rPr>
             <w:rStyle w:val="Hyperlink"/>
@@ -3137,7 +3157,7 @@
             <w:noProof/>
             <w:webHidden/>
           </w:rPr>
-          <w:instrText xml:space="preserve"> PAGEREF _Toc348685180 \h </w:instrText>
+          <w:instrText xml:space="preserve"> PAGEREF _Toc431290620 \h </w:instrText>
         </w:r>
         <w:r>
           <w:rPr>
@@ -3184,7 +3204,7 @@
           <w:szCs w:val="22"/>
         </w:rPr>
       </w:pPr>
-      <w:hyperlink w:anchor="_Toc348685181" w:history="1">
+      <w:hyperlink w:anchor="_Toc431290621" w:history="1">
         <w:r>
           <w:rPr>
             <w:rStyle w:val="Hyperlink"/>
@@ -3229,7 +3249,7 @@
             <w:noProof/>
             <w:webHidden/>
           </w:rPr>
-          <w:instrText xml:space="preserve"> PAGEREF _Toc348685181 \h </w:instrText>
+          <w:instrText xml:space="preserve"> PAGEREF _Toc431290621 \h </w:instrText>
         </w:r>
         <w:r>
           <w:rPr>
@@ -3276,7 +3296,7 @@
           <w:szCs w:val="22"/>
         </w:rPr>
       </w:pPr>
-      <w:hyperlink w:anchor="_Toc348685182" w:history="1">
+      <w:hyperlink w:anchor="_Toc431290622" w:history="1">
         <w:r>
           <w:rPr>
             <w:rStyle w:val="Hyperlink"/>
@@ -3321,7 +3341,7 @@
             <w:noProof/>
             <w:webHidden/>
           </w:rPr>
-          <w:instrText xml:space="preserve"> PAGEREF _Toc348685182 \h </w:instrText>
+          <w:instrText xml:space="preserve"> PAGEREF _Toc431290622 \h </w:instrText>
         </w:r>
         <w:r>
           <w:rPr>
@@ -3366,7 +3386,7 @@
           <w:szCs w:val="22"/>
         </w:rPr>
       </w:pPr>
-      <w:hyperlink w:anchor="_Toc348685183" w:history="1">
+      <w:hyperlink w:anchor="_Toc431290623" w:history="1">
         <w:r>
           <w:rPr>
             <w:rStyle w:val="Hyperlink"/>
@@ -3409,7 +3429,7 @@
             <w:noProof/>
             <w:webHidden/>
           </w:rPr>
-          <w:instrText xml:space="preserve"> PAGEREF _Toc348685183 \h </w:instrText>
+          <w:instrText xml:space="preserve"> PAGEREF _Toc431290623 \h </w:instrText>
         </w:r>
         <w:r>
           <w:rPr>
@@ -3456,7 +3476,7 @@
           <w:szCs w:val="22"/>
         </w:rPr>
       </w:pPr>
-      <w:hyperlink w:anchor="_Toc348685184" w:history="1">
+      <w:hyperlink w:anchor="_Toc431290624" w:history="1">
         <w:r>
           <w:rPr>
             <w:rStyle w:val="Hyperlink"/>
@@ -3501,7 +3521,7 @@
             <w:noProof/>
             <w:webHidden/>
           </w:rPr>
-          <w:instrText xml:space="preserve"> PAGEREF _Toc348685184 \h </w:instrText>
+          <w:instrText xml:space="preserve"> PAGEREF _Toc431290624 \h </w:instrText>
         </w:r>
         <w:r>
           <w:rPr>
@@ -3548,7 +3568,7 @@
           <w:szCs w:val="22"/>
         </w:rPr>
       </w:pPr>
-      <w:hyperlink w:anchor="_Toc348685185" w:history="1">
+      <w:hyperlink w:anchor="_Toc431290625" w:history="1">
         <w:r>
           <w:rPr>
             <w:rStyle w:val="Hyperlink"/>
@@ -3593,7 +3613,7 @@
             <w:noProof/>
             <w:webHidden/>
           </w:rPr>
-          <w:instrText xml:space="preserve"> PAGEREF _Toc348685185 \h </w:instrText>
+          <w:instrText xml:space="preserve"> PAGEREF _Toc431290625 \h </w:instrText>
         </w:r>
         <w:r>
           <w:rPr>
@@ -3640,7 +3660,7 @@
           <w:szCs w:val="22"/>
         </w:rPr>
       </w:pPr>
-      <w:hyperlink w:anchor="_Toc348685186" w:history="1">
+      <w:hyperlink w:anchor="_Toc431290626" w:history="1">
         <w:r>
           <w:rPr>
             <w:rStyle w:val="Hyperlink"/>
@@ -3685,7 +3705,7 @@
             <w:noProof/>
             <w:webHidden/>
           </w:rPr>
-          <w:instrText xml:space="preserve"> PAGEREF _Toc348685186 \h </w:instrText>
+          <w:instrText xml:space="preserve"> PAGEREF _Toc431290626 \h </w:instrText>
         </w:r>
         <w:r>
           <w:rPr>
@@ -3732,7 +3752,7 @@
           <w:szCs w:val="22"/>
         </w:rPr>
       </w:pPr>
-      <w:hyperlink w:anchor="_Toc348685187" w:history="1">
+      <w:hyperlink w:anchor="_Toc431290627" w:history="1">
         <w:r>
           <w:rPr>
             <w:rStyle w:val="Hyperlink"/>
@@ -3777,7 +3797,7 @@
             <w:noProof/>
             <w:webHidden/>
           </w:rPr>
-          <w:instrText xml:space="preserve"> PAGEREF _Toc348685187 \h </w:instrText>
+          <w:instrText xml:space="preserve"> PAGEREF _Toc431290627 \h </w:instrText>
         </w:r>
         <w:r>
           <w:rPr>
@@ -3824,7 +3844,7 @@
           <w:szCs w:val="22"/>
         </w:rPr>
       </w:pPr>
-      <w:hyperlink w:anchor="_Toc348685188" w:history="1">
+      <w:hyperlink w:anchor="_Toc431290628" w:history="1">
         <w:r>
           <w:rPr>
             <w:rStyle w:val="Hyperlink"/>
@@ -3869,7 +3889,7 @@
             <w:noProof/>
             <w:webHidden/>
           </w:rPr>
-          <w:instrText xml:space="preserve"> PAGEREF _Toc348685188 \h </w:instrText>
+          <w:instrText xml:space="preserve"> PAGEREF _Toc431290628 \h </w:instrText>
         </w:r>
         <w:r>
           <w:rPr>
@@ -3916,7 +3936,7 @@
           <w:szCs w:val="22"/>
         </w:rPr>
       </w:pPr>
-      <w:hyperlink w:anchor="_Toc348685189" w:history="1">
+      <w:hyperlink w:anchor="_Toc431290629" w:history="1">
         <w:r>
           <w:rPr>
             <w:rStyle w:val="Hyperlink"/>
@@ -3961,7 +3981,7 @@
             <w:noProof/>
             <w:webHidden/>
           </w:rPr>
-          <w:instrText xml:space="preserve"> PAGEREF _Toc348685189 \h </w:instrText>
+          <w:instrText xml:space="preserve"> PAGEREF _Toc431290629 \h </w:instrText>
         </w:r>
         <w:r>
           <w:rPr>
@@ -4008,7 +4028,7 @@
           <w:szCs w:val="22"/>
         </w:rPr>
       </w:pPr>
-      <w:hyperlink w:anchor="_Toc348685190" w:history="1">
+      <w:hyperlink w:anchor="_Toc431290630" w:history="1">
         <w:r>
           <w:rPr>
             <w:rStyle w:val="Hyperlink"/>
@@ -4053,7 +4073,7 @@
             <w:noProof/>
             <w:webHidden/>
           </w:rPr>
-          <w:instrText xml:space="preserve"> PAGEREF _Toc348685190 \h </w:instrText>
+          <w:instrText xml:space="preserve"> PAGEREF _Toc431290630 \h </w:instrText>
         </w:r>
         <w:r>
           <w:rPr>
@@ -4100,7 +4120,7 @@
           <w:szCs w:val="22"/>
         </w:rPr>
       </w:pPr>
-      <w:hyperlink w:anchor="_Toc348685191" w:history="1">
+      <w:hyperlink w:anchor="_Toc431290631" w:history="1">
         <w:r>
           <w:rPr>
             <w:rStyle w:val="Hyperlink"/>
@@ -4145,7 +4165,7 @@
             <w:noProof/>
             <w:webHidden/>
           </w:rPr>
-          <w:instrText xml:space="preserve"> PAGEREF _Toc348685191 \h </w:instrText>
+          <w:instrText xml:space="preserve"> PAGEREF _Toc431290631 \h </w:instrText>
         </w:r>
         <w:r>
           <w:rPr>
@@ -4192,7 +4212,7 @@
           <w:szCs w:val="22"/>
         </w:rPr>
       </w:pPr>
-      <w:hyperlink w:anchor="_Toc348685192" w:history="1">
+      <w:hyperlink w:anchor="_Toc431290632" w:history="1">
         <w:r>
           <w:rPr>
             <w:rStyle w:val="Hyperlink"/>
@@ -4237,7 +4257,7 @@
             <w:noProof/>
             <w:webHidden/>
           </w:rPr>
-          <w:instrText xml:space="preserve"> PAGEREF _Toc348685192 \h </w:instrText>
+          <w:instrText xml:space="preserve"> PAGEREF _Toc431290632 \h </w:instrText>
         </w:r>
         <w:r>
           <w:rPr>
@@ -4257,7 +4277,7 @@
             <w:noProof/>
             <w:webHidden/>
           </w:rPr>
-          <w:t>22</w:t>
+          <w:t>23</w:t>
         </w:r>
         <w:r>
           <w:rPr>
@@ -4285,7 +4305,7 @@
           <w:szCs w:val="22"/>
         </w:rPr>
       </w:pPr>
-      <w:hyperlink w:anchor="_Toc348685193" w:history="1">
+      <w:hyperlink w:anchor="_Toc431290633" w:history="1">
         <w:r>
           <w:rPr>
             <w:rStyle w:val="Hyperlink"/>
@@ -4331,7 +4351,7 @@
             <w:noProof/>
             <w:webHidden/>
           </w:rPr>
-          <w:instrText xml:space="preserve"> PAGEREF _Toc348685193 \h </w:instrText>
+          <w:instrText xml:space="preserve"> PAGEREF _Toc431290633 \h </w:instrText>
         </w:r>
         <w:r>
           <w:rPr>
@@ -4376,7 +4396,7 @@
           <w:szCs w:val="22"/>
         </w:rPr>
       </w:pPr>
-      <w:hyperlink w:anchor="_Toc348685194" w:history="1">
+      <w:hyperlink w:anchor="_Toc431290634" w:history="1">
         <w:r>
           <w:rPr>
             <w:rStyle w:val="Hyperlink"/>
@@ -4419,7 +4439,7 @@
             <w:noProof/>
             <w:webHidden/>
           </w:rPr>
-          <w:instrText xml:space="preserve"> PAGEREF _Toc348685194 \h </w:instrText>
+          <w:instrText xml:space="preserve"> PAGEREF _Toc431290634 \h </w:instrText>
         </w:r>
         <w:r>
           <w:rPr>
@@ -4464,7 +4484,7 @@
           <w:szCs w:val="22"/>
         </w:rPr>
       </w:pPr>
-      <w:hyperlink w:anchor="_Toc348685195" w:history="1">
+      <w:hyperlink w:anchor="_Toc431290635" w:history="1">
         <w:r>
           <w:rPr>
             <w:rStyle w:val="Hyperlink"/>
@@ -4507,7 +4527,7 @@
             <w:noProof/>
             <w:webHidden/>
           </w:rPr>
-          <w:instrText xml:space="preserve"> PAGEREF _Toc348685195 \h </w:instrText>
+          <w:instrText xml:space="preserve"> PAGEREF _Toc431290635 \h </w:instrText>
         </w:r>
         <w:r>
           <w:rPr>
@@ -4552,7 +4572,7 @@
           <w:szCs w:val="22"/>
         </w:rPr>
       </w:pPr>
-      <w:hyperlink w:anchor="_Toc348685196" w:history="1">
+      <w:hyperlink w:anchor="_Toc431290636" w:history="1">
         <w:r>
           <w:rPr>
             <w:rStyle w:val="Hyperlink"/>
@@ -4595,7 +4615,7 @@
             <w:noProof/>
             <w:webHidden/>
           </w:rPr>
-          <w:instrText xml:space="preserve"> PAGEREF _Toc348685196 \h </w:instrText>
+          <w:instrText xml:space="preserve"> PAGEREF _Toc431290636 \h </w:instrText>
         </w:r>
         <w:r>
           <w:rPr>
@@ -4640,7 +4660,7 @@
           <w:szCs w:val="22"/>
         </w:rPr>
       </w:pPr>
-      <w:hyperlink w:anchor="_Toc348685197" w:history="1">
+      <w:hyperlink w:anchor="_Toc431290637" w:history="1">
         <w:r>
           <w:rPr>
             <w:rStyle w:val="Hyperlink"/>
@@ -4683,7 +4703,7 @@
             <w:noProof/>
             <w:webHidden/>
           </w:rPr>
-          <w:instrText xml:space="preserve"> PAGEREF _Toc348685197 \h </w:instrText>
+          <w:instrText xml:space="preserve"> PAGEREF _Toc431290637 \h </w:instrText>
         </w:r>
         <w:r>
           <w:rPr>
@@ -4728,7 +4748,7 @@
           <w:szCs w:val="22"/>
         </w:rPr>
       </w:pPr>
-      <w:hyperlink w:anchor="_Toc348685198" w:history="1">
+      <w:hyperlink w:anchor="_Toc431290638" w:history="1">
         <w:r>
           <w:rPr>
             <w:rStyle w:val="Hyperlink"/>
@@ -4771,7 +4791,7 @@
             <w:noProof/>
             <w:webHidden/>
           </w:rPr>
-          <w:instrText xml:space="preserve"> PAGEREF _Toc348685198 \h </w:instrText>
+          <w:instrText xml:space="preserve"> PAGEREF _Toc431290638 \h </w:instrText>
         </w:r>
         <w:r>
           <w:rPr>
@@ -4831,7 +4851,7 @@
         </w:numPr>
       </w:pPr>
       <w:bookmarkStart w:id="2" w:name="_Toc102232953"/>
-      <w:bookmarkStart w:id="3" w:name="_Toc348685149"/>
+      <w:bookmarkStart w:id="3" w:name="_Toc431290589"/>
       <w:r>
         <w:lastRenderedPageBreak/>
         <w:t>Introduction</w:t>
@@ -4847,24 +4867,37 @@
       <w:r>
         <w:t xml:space="preserve">This document describes the </w:t>
       </w:r>
-      <w:fldSimple w:instr=" DOCPROPERTY  &quot;Extension Name&quot;  \* MERGEFORMAT ">
-        <w:r>
-          <w:rPr>
-            <w:b/>
-            <w:bCs/>
-          </w:rPr>
-          <w:t>Biological Disturbance</w:t>
-        </w:r>
-        <w:r>
-          <w:t xml:space="preserve"> </w:t>
-        </w:r>
-        <w:r>
-          <w:rPr>
-            <w:b/>
-          </w:rPr>
-          <w:t>Agent</w:t>
-        </w:r>
-      </w:fldSimple>
+      <w:r>
+        <w:fldChar w:fldCharType="begin"/>
+      </w:r>
+      <w:r>
+        <w:instrText xml:space="preserve"> DOCPROPERTY  "Extension Name"  \* MERGEFORMAT </w:instrText>
+      </w:r>
+      <w:r>
+        <w:fldChar w:fldCharType="separate"/>
+      </w:r>
+      <w:r>
+        <w:rPr>
+          <w:b/>
+          <w:bCs/>
+        </w:rPr>
+        <w:t>Biological Disturbance</w:t>
+      </w:r>
+      <w:r>
+        <w:t xml:space="preserve"> </w:t>
+      </w:r>
+      <w:r>
+        <w:rPr>
+          <w:b/>
+        </w:rPr>
+        <w:t>Agent</w:t>
+      </w:r>
+      <w:r>
+        <w:rPr>
+          <w:b/>
+        </w:rPr>
+        <w:fldChar w:fldCharType="end"/>
+      </w:r>
       <w:r>
         <w:t xml:space="preserve"> </w:t>
       </w:r>
@@ -4910,7 +4943,7 @@
           <w:numId w:val="45"/>
         </w:numPr>
       </w:pPr>
-      <w:bookmarkStart w:id="4" w:name="_Toc348685150"/>
+      <w:bookmarkStart w:id="4" w:name="_Toc431290590"/>
       <w:r>
         <w:t xml:space="preserve">What’s new in version </w:t>
       </w:r>
@@ -4926,11 +4959,24 @@
       <w:r>
         <w:t>This document describes the current version (</w:t>
       </w:r>
-      <w:fldSimple w:instr=" DOCPROPERTY  &quot;Extension Version&quot;  \* MERGEFORMAT ">
-        <w:r>
-          <w:t>3.0</w:t>
-        </w:r>
-      </w:fldSimple>
+      <w:r>
+        <w:fldChar w:fldCharType="begin"/>
+      </w:r>
+      <w:r>
+        <w:instrText xml:space="preserve"> DOCPROPERTY  "Extension Version</w:instrText>
+      </w:r>
+      <w:r>
+        <w:instrText xml:space="preserve">"  \* MERGEFORMAT </w:instrText>
+      </w:r>
+      <w:r>
+        <w:fldChar w:fldCharType="separate"/>
+      </w:r>
+      <w:r>
+        <w:t>3.0</w:t>
+      </w:r>
+      <w:r>
+        <w:fldChar w:fldCharType="end"/>
+      </w:r>
       <w:r>
         <w:t>) of the extension.</w:t>
       </w:r>
@@ -4966,45 +5012,18 @@
         <w:rPr>
           <w:rFonts w:ascii="Verdana" w:hAnsi="Verdana"/>
         </w:rPr>
-        <w:t xml:space="preserve">User-defined </w:t>
-      </w:r>
-      <w:r>
+        <w:t>Bug fix to Neighborhood Resources Dominance (NRD)</w:t>
+      </w:r>
+    </w:p>
+    <w:p>
+      <w:pPr>
+        <w:pStyle w:val="textbody"/>
         <w:rPr>
           <w:rFonts w:ascii="Verdana" w:hAnsi="Verdana"/>
         </w:rPr>
-        <w:t>intensity</w:t>
-      </w:r>
-      <w:r>
-        <w:rPr>
-          <w:rFonts w:ascii="Verdana" w:hAnsi="Verdana"/>
-        </w:rPr>
-        <w:t xml:space="preserve"> class thresholds</w:t>
-      </w:r>
-    </w:p>
-    <w:p>
-      <w:pPr>
-        <w:pStyle w:val="textbody"/>
-        <w:rPr>
-          <w:rFonts w:ascii="Verdana" w:hAnsi="Verdana"/>
-        </w:rPr>
-      </w:pPr>
-      <w:r>
-        <w:t xml:space="preserve">New user inputs now define the </w:t>
-      </w:r>
-      <w:r>
-        <w:t>Biological Disturbance Probability (BDP)</w:t>
-      </w:r>
-      <w:r>
-        <w:t xml:space="preserve"> thresholds to reach the different </w:t>
-      </w:r>
-      <w:r>
-        <w:t>intensity</w:t>
-      </w:r>
-      <w:r>
-        <w:t xml:space="preserve"> classes (1-3).</w:t>
-      </w:r>
-      <w:r>
-        <w:t xml:space="preserve">  These were previously hard-coded to be 0.33, 0.66, and 1.0.</w:t>
+      </w:pPr>
+      <w:r>
+        <w:t>The NRD calculation had an error in logic that required neighborhood cells to have Site Resource Dominance (SRD) &gt; 0 to be included in the neighborhood averaging.  When non-host species are meant to decrease the susceptibility (host value = 0), sites that contain only those non-hosts should be included in the NRD calculation.</w:t>
       </w:r>
     </w:p>
     <w:p>
@@ -5023,15 +5042,45 @@
         <w:rPr>
           <w:rFonts w:ascii="Verdana" w:hAnsi="Verdana"/>
         </w:rPr>
-        <w:t>User-defined Site Resource Dominance</w:t>
+        <w:t xml:space="preserve">User-defined </w:t>
+      </w:r>
+      <w:r>
+        <w:rPr>
+          <w:rFonts w:ascii="Verdana" w:hAnsi="Verdana"/>
+        </w:rPr>
+        <w:t>intensity</w:t>
+      </w:r>
+      <w:r>
+        <w:rPr>
+          <w:rFonts w:ascii="Verdana" w:hAnsi="Verdana"/>
+        </w:rPr>
+        <w:t xml:space="preserve"> class thresholds</w:t>
       </w:r>
     </w:p>
     <w:p>
       <w:pPr>
         <w:pStyle w:val="textbody"/>
-      </w:pPr>
-      <w:r>
-        <w:t>The user can now define the Site Resource Dominance (SRD) value for each host class (Minor, Secondary, Major).  These were previously hard-coded to be 0.33, 0.66, and 1.0, respectively.</w:t>
+        <w:rPr>
+          <w:rFonts w:ascii="Verdana" w:hAnsi="Verdana"/>
+        </w:rPr>
+      </w:pPr>
+      <w:r>
+        <w:t xml:space="preserve">New user inputs now define the </w:t>
+      </w:r>
+      <w:r>
+        <w:t>Biological Disturbance Probability (BDP)</w:t>
+      </w:r>
+      <w:r>
+        <w:t xml:space="preserve"> thresholds to reach the different </w:t>
+      </w:r>
+      <w:r>
+        <w:t>intensity</w:t>
+      </w:r>
+      <w:r>
+        <w:t xml:space="preserve"> classes (1-3).</w:t>
+      </w:r>
+      <w:r>
+        <w:t xml:space="preserve">  These were previously hard-coded to be 0.33, 0.66, and 1.0.</w:t>
       </w:r>
     </w:p>
     <w:p>
@@ -5050,7 +5099,7 @@
         <w:rPr>
           <w:rFonts w:ascii="Verdana" w:hAnsi="Verdana"/>
         </w:rPr>
-        <w:t>Stochastic mortality</w:t>
+        <w:t>User-defined Site Resource Dominance</w:t>
       </w:r>
     </w:p>
     <w:p>
@@ -5058,81 +5107,7 @@
         <w:pStyle w:val="textbody"/>
       </w:pPr>
       <w:r>
-        <w:t xml:space="preserve">If a site is disturbed (based on </w:t>
-      </w:r>
-      <w:r>
-        <w:rPr>
-          <w:bCs/>
-          <w:iCs/>
-        </w:rPr>
-        <w:t>biol</w:t>
-      </w:r>
-      <w:r>
-        <w:rPr>
-          <w:bCs/>
-          <w:iCs/>
-        </w:rPr>
-        <w:t>ogical disturbance probability [</w:t>
-      </w:r>
-      <w:r>
-        <w:rPr>
-          <w:bCs/>
-          <w:iCs/>
-        </w:rPr>
-        <w:t>BDP</w:t>
-      </w:r>
-      <w:r>
-        <w:rPr>
-          <w:bCs/>
-          <w:iCs/>
-        </w:rPr>
-        <w:t>], described in 2.</w:t>
-      </w:r>
-      <w:r>
-        <w:rPr>
-          <w:bCs/>
-          <w:iCs/>
-        </w:rPr>
-        <w:t>5</w:t>
-      </w:r>
-      <w:r>
-        <w:rPr>
-          <w:bCs/>
-          <w:iCs/>
-        </w:rPr>
-        <w:t xml:space="preserve"> below) the m</w:t>
-      </w:r>
-      <w:r>
-        <w:t xml:space="preserve">ortality of individual cohorts is now a probabilistic function of the </w:t>
-      </w:r>
-      <w:r>
-        <w:t>mortal</w:t>
-      </w:r>
-      <w:r>
-        <w:t>ity probability (</w:t>
-      </w:r>
-      <w:proofErr w:type="spellStart"/>
-      <w:r>
-        <w:rPr>
-          <w:i/>
-        </w:rPr>
-        <w:t>Mort</w:t>
-      </w:r>
-      <w:r>
-        <w:rPr>
-          <w:i/>
-        </w:rPr>
-        <w:t>Prob</w:t>
-      </w:r>
-      <w:proofErr w:type="spellEnd"/>
-      <w:r>
-        <w:t>) of the corresponding susceptibility class for the cohort.</w:t>
-      </w:r>
-      <w:r>
-        <w:t xml:space="preserve">  The user defines which species and ages fall into each susceptibility class (1-3), and the probability of cohort mortality for each class.</w:t>
-      </w:r>
-      <w:r>
-        <w:t xml:space="preserve">  This feature can be used to account for the advanced regeneration strategy of certain species, where small, young cohorts exist under the main canopy and are able to survive an insect/disease outbreak, but older cohorts are highly susceptible.</w:t>
+        <w:t>The user can now define the Site Resource Dominance (SRD) value for each host class (Minor, Secondary, Major).  These were previously hard-coded to be 0.33, 0.66, and 1.0, respectively.</w:t>
       </w:r>
     </w:p>
     <w:p>
@@ -5151,7 +5126,7 @@
         <w:rPr>
           <w:rFonts w:ascii="Verdana" w:hAnsi="Verdana"/>
         </w:rPr>
-        <w:t>Specialty dead fuel class</w:t>
+        <w:t>Stochastic mortality</w:t>
       </w:r>
     </w:p>
     <w:p>
@@ -5159,53 +5134,85 @@
         <w:pStyle w:val="textbody"/>
       </w:pPr>
       <w:r>
-        <w:t xml:space="preserve">Host species can now be flagged as </w:t>
-      </w:r>
-      <w:r>
-        <w:t>contributing to a specialty dead fuel class</w:t>
-      </w:r>
-      <w:r>
-        <w:t>, which allows the dead cohorts</w:t>
-      </w:r>
-      <w:r>
-        <w:t xml:space="preserve"> of these species</w:t>
-      </w:r>
-      <w:r>
-        <w:t xml:space="preserve"> to be considered </w:t>
-      </w:r>
-      <w:r>
-        <w:t>by fuel extensions that account for disturbance-related fuels.  For example,</w:t>
-      </w:r>
-      <w:r>
-        <w:t xml:space="preserve"> </w:t>
+        <w:t xml:space="preserve">If a site is disturbed (based on </w:t>
+      </w:r>
+      <w:r>
+        <w:rPr>
+          <w:bCs/>
+          <w:iCs/>
+        </w:rPr>
+        <w:t>biol</w:t>
+      </w:r>
+      <w:r>
+        <w:rPr>
+          <w:bCs/>
+          <w:iCs/>
+        </w:rPr>
+        <w:t>ogical disturbance probability [</w:t>
+      </w:r>
+      <w:r>
+        <w:rPr>
+          <w:bCs/>
+          <w:iCs/>
+        </w:rPr>
+        <w:t>BDP</w:t>
+      </w:r>
+      <w:r>
+        <w:rPr>
+          <w:bCs/>
+          <w:iCs/>
+        </w:rPr>
+        <w:t>], described in 2.</w:t>
+      </w:r>
+      <w:r>
+        <w:rPr>
+          <w:bCs/>
+          <w:iCs/>
+        </w:rPr>
+        <w:t>5</w:t>
+      </w:r>
+      <w:r>
+        <w:rPr>
+          <w:bCs/>
+          <w:iCs/>
+        </w:rPr>
+        <w:t xml:space="preserve"> below) the m</w:t>
+      </w:r>
+      <w:r>
+        <w:t xml:space="preserve">ortality of individual cohorts is now a probabilistic function of the </w:t>
+      </w:r>
+      <w:r>
+        <w:t>mortal</w:t>
+      </w:r>
+      <w:r>
+        <w:t>ity probability (</w:t>
+      </w:r>
+      <w:proofErr w:type="spellStart"/>
+      <w:r>
+        <w:rPr>
+          <w:i/>
+        </w:rPr>
+        <w:t>Mort</w:t>
+      </w:r>
+      <w:r>
+        <w:rPr>
+          <w:i/>
+        </w:rPr>
+        <w:t>Prob</w:t>
+      </w:r>
+      <w:proofErr w:type="spellEnd"/>
+      <w:r>
+        <w:t>) of the corresponding susceptibility class for the cohort.</w:t>
+      </w:r>
+      <w:r>
+        <w:t xml:space="preserve">  The user defines which species and ages fall into each susceptibility class (1-3), and the probability of cohort mortality for each class.</w:t>
+      </w:r>
+      <w:r>
+        <w:t xml:space="preserve">  This feature can be used to account for the advanced regeneration strategy of certain species, where </w:t>
       </w:r>
       <w:r>
         <w:lastRenderedPageBreak/>
-        <w:t xml:space="preserve">the Dynamic Fire and Fuel System </w:t>
-      </w:r>
-      <w:r>
-        <w:t xml:space="preserve">(DFFS) </w:t>
-      </w:r>
-      <w:r>
-        <w:t>extension</w:t>
-      </w:r>
-      <w:r>
-        <w:t xml:space="preserve"> uses the </w:t>
-      </w:r>
-      <w:r>
-        <w:t xml:space="preserve">presence of dead conifers </w:t>
-      </w:r>
-      <w:r>
-        <w:t>to specify certain</w:t>
-      </w:r>
-      <w:r>
-        <w:t xml:space="preserve"> </w:t>
-      </w:r>
-      <w:r>
-        <w:t>insect</w:t>
-      </w:r>
-      <w:r>
-        <w:t>-kill fuel types.</w:t>
+        <w:t>small, young cohorts exist under the main canopy and are able to survive an insect/disease outbreak, but older cohorts are highly susceptible.</w:t>
       </w:r>
     </w:p>
     <w:p>
@@ -5224,7 +5231,7 @@
         <w:rPr>
           <w:rFonts w:ascii="Verdana" w:hAnsi="Verdana"/>
         </w:rPr>
-        <w:t>Variable start and end times</w:t>
+        <w:t>Specialty dead fuel class</w:t>
       </w:r>
     </w:p>
     <w:p>
@@ -5232,13 +5239,49 @@
         <w:pStyle w:val="textbody"/>
       </w:pPr>
       <w:r>
-        <w:t xml:space="preserve">Each BDA agent can have a specified start and end year. Outbreaks for the agent </w:t>
-      </w:r>
-      <w:r>
-        <w:t>are constrained to</w:t>
-      </w:r>
-      <w:r>
-        <w:t xml:space="preserve"> occur only between the start and end years.</w:t>
+        <w:t xml:space="preserve">Host species can now be flagged as </w:t>
+      </w:r>
+      <w:r>
+        <w:t>contributing to a specialty dead fuel class</w:t>
+      </w:r>
+      <w:r>
+        <w:t>, which allows the dead cohorts</w:t>
+      </w:r>
+      <w:r>
+        <w:t xml:space="preserve"> of these species</w:t>
+      </w:r>
+      <w:r>
+        <w:t xml:space="preserve"> to be considered </w:t>
+      </w:r>
+      <w:r>
+        <w:t>by fuel extensions that account for disturbance-related fuels.  For example,</w:t>
+      </w:r>
+      <w:r>
+        <w:t xml:space="preserve"> the Dynamic Fire and Fuel System </w:t>
+      </w:r>
+      <w:r>
+        <w:t xml:space="preserve">(DFFS) </w:t>
+      </w:r>
+      <w:r>
+        <w:t>extension</w:t>
+      </w:r>
+      <w:r>
+        <w:t xml:space="preserve"> uses the </w:t>
+      </w:r>
+      <w:r>
+        <w:t xml:space="preserve">presence of dead conifers </w:t>
+      </w:r>
+      <w:r>
+        <w:t>to specify certain</w:t>
+      </w:r>
+      <w:r>
+        <w:t xml:space="preserve"> </w:t>
+      </w:r>
+      <w:r>
+        <w:t>insect</w:t>
+      </w:r>
+      <w:r>
+        <w:t>-kill fuel types.</w:t>
       </w:r>
     </w:p>
     <w:p>
@@ -5257,6 +5300,39 @@
         <w:rPr>
           <w:rFonts w:ascii="Verdana" w:hAnsi="Verdana"/>
         </w:rPr>
+        <w:t>Variable start and end times</w:t>
+      </w:r>
+    </w:p>
+    <w:p>
+      <w:pPr>
+        <w:pStyle w:val="textbody"/>
+      </w:pPr>
+      <w:r>
+        <w:t xml:space="preserve">Each BDA agent can have a specified start and end year. Outbreaks for the agent </w:t>
+      </w:r>
+      <w:r>
+        <w:t>are constrained to</w:t>
+      </w:r>
+      <w:r>
+        <w:t xml:space="preserve"> occur only between the start and end years.</w:t>
+      </w:r>
+    </w:p>
+    <w:p>
+      <w:pPr>
+        <w:pStyle w:val="textbody"/>
+        <w:numPr>
+          <w:ilvl w:val="2"/>
+          <w:numId w:val="45"/>
+        </w:numPr>
+        <w:ind w:left="864" w:hanging="864"/>
+        <w:rPr>
+          <w:rFonts w:ascii="Verdana" w:hAnsi="Verdana"/>
+        </w:rPr>
+      </w:pPr>
+      <w:r>
+        <w:rPr>
+          <w:rFonts w:ascii="Verdana" w:hAnsi="Verdana"/>
+        </w:rPr>
         <w:t>Added flexibility to Disturbance Modifiers</w:t>
       </w:r>
     </w:p>
@@ -5265,7 +5341,24 @@
         <w:pStyle w:val="textbody"/>
       </w:pPr>
       <w:r>
-        <w:t>Disturbance modifiers can now how different impacts based on the severity of wind and fire disturbances, and can be applied to specific harvest prescriptions.</w:t>
+        <w:t xml:space="preserve">Disturbance modifiers can now how different impacts based on the severity of wind and fire disturbances, and can </w:t>
+      </w:r>
+      <w:r>
+        <w:t xml:space="preserve">also </w:t>
+      </w:r>
+      <w:r>
+        <w:t>be applied to</w:t>
+      </w:r>
+      <w:r>
+        <w:t xml:space="preserve"> specific harvest prescriptions, biomass </w:t>
+      </w:r>
+      <w:proofErr w:type="gramStart"/>
+      <w:r>
+        <w:t>insects</w:t>
+      </w:r>
+      <w:proofErr w:type="gramEnd"/>
+      <w:r>
+        <w:t xml:space="preserve"> mortality or defoliation, and other BDA agents.</w:t>
       </w:r>
     </w:p>
     <w:p>
@@ -5276,16 +5369,16 @@
           <w:numId w:val="47"/>
         </w:numPr>
       </w:pPr>
-      <w:bookmarkStart w:id="5" w:name="_Toc348685151"/>
-      <w:bookmarkStart w:id="6" w:name="_Toc346789003"/>
-      <w:bookmarkStart w:id="7" w:name="_Toc133386203"/>
-      <w:bookmarkStart w:id="8" w:name="_Toc133907137"/>
-      <w:bookmarkStart w:id="9" w:name="_Toc133934405"/>
-      <w:bookmarkStart w:id="10" w:name="_Toc133942259"/>
+      <w:bookmarkStart w:id="5" w:name="_Toc346789003"/>
+      <w:bookmarkStart w:id="6" w:name="_Toc133386203"/>
+      <w:bookmarkStart w:id="7" w:name="_Toc133907137"/>
+      <w:bookmarkStart w:id="8" w:name="_Toc133934405"/>
+      <w:bookmarkStart w:id="9" w:name="_Toc133942259"/>
+      <w:bookmarkStart w:id="10" w:name="_Toc431290591"/>
       <w:r>
         <w:t>Major Releases</w:t>
       </w:r>
-      <w:bookmarkEnd w:id="5"/>
+      <w:bookmarkEnd w:id="10"/>
     </w:p>
     <w:p>
       <w:pPr>
@@ -5295,8 +5388,8 @@
           <w:numId w:val="47"/>
         </w:numPr>
       </w:pPr>
-      <w:bookmarkStart w:id="11" w:name="_Toc348685152"/>
-      <w:bookmarkEnd w:id="6"/>
+      <w:bookmarkStart w:id="11" w:name="_Toc431290592"/>
+      <w:bookmarkEnd w:id="5"/>
       <w:r>
         <w:t>Version 2.0</w:t>
       </w:r>
@@ -5330,7 +5423,7 @@
           <w:numId w:val="47"/>
         </w:numPr>
       </w:pPr>
-      <w:bookmarkStart w:id="12" w:name="_Toc348685153"/>
+      <w:bookmarkStart w:id="12" w:name="_Toc431290593"/>
       <w:r>
         <w:t>Version 1.3</w:t>
       </w:r>
@@ -5425,6 +5518,7 @@
         </w:numPr>
       </w:pPr>
       <w:r>
+        <w:lastRenderedPageBreak/>
         <w:t>Added optional input to list species that should be ignored in the calculation of site resource dominance.</w:t>
       </w:r>
     </w:p>
@@ -5448,9 +5542,8 @@
           <w:numId w:val="47"/>
         </w:numPr>
       </w:pPr>
-      <w:bookmarkStart w:id="13" w:name="_Toc348685154"/>
-      <w:r>
-        <w:lastRenderedPageBreak/>
+      <w:bookmarkStart w:id="13" w:name="_Toc431290594"/>
+      <w:r>
         <w:t>Minor Releases</w:t>
       </w:r>
       <w:bookmarkEnd w:id="13"/>
@@ -5464,7 +5557,7 @@
         </w:numPr>
         <w:ind w:left="864" w:hanging="864"/>
       </w:pPr>
-      <w:bookmarkStart w:id="14" w:name="_Toc348685155"/>
+      <w:bookmarkStart w:id="14" w:name="_Toc431290595"/>
       <w:r>
         <w:t>v2.0.3</w:t>
       </w:r>
@@ -5549,7 +5642,7 @@
         </w:numPr>
         <w:ind w:left="864" w:hanging="864"/>
       </w:pPr>
-      <w:bookmarkStart w:id="15" w:name="_Toc348685156"/>
+      <w:bookmarkStart w:id="15" w:name="_Toc431290596"/>
       <w:r>
         <w:t>v2.0.2</w:t>
       </w:r>
@@ -5595,7 +5688,7 @@
         </w:numPr>
         <w:ind w:left="864" w:hanging="864"/>
       </w:pPr>
-      <w:bookmarkStart w:id="16" w:name="_Toc348685157"/>
+      <w:bookmarkStart w:id="16" w:name="_Toc431290597"/>
       <w:r>
         <w:t>v2.0.1</w:t>
       </w:r>
@@ -5637,7 +5730,7 @@
         </w:numPr>
         <w:ind w:left="864" w:hanging="864"/>
       </w:pPr>
-      <w:bookmarkStart w:id="17" w:name="_Toc348685158"/>
+      <w:bookmarkStart w:id="17" w:name="_Toc431290598"/>
       <w:r>
         <w:t>v1.2</w:t>
       </w:r>
@@ -5651,10 +5744,10 @@
       <w:r>
         <w:t>Fixed a bug that prevented the no-dispersal from working correctly (see section 3.3.2).</w:t>
       </w:r>
+      <w:bookmarkEnd w:id="6"/>
       <w:bookmarkEnd w:id="7"/>
       <w:bookmarkEnd w:id="8"/>
       <w:bookmarkEnd w:id="9"/>
-      <w:bookmarkEnd w:id="10"/>
       <w:proofErr w:type="gramEnd"/>
     </w:p>
     <w:p>
@@ -5666,7 +5759,7 @@
         </w:numPr>
         <w:ind w:left="864" w:hanging="864"/>
       </w:pPr>
-      <w:bookmarkStart w:id="18" w:name="_Toc348685159"/>
+      <w:bookmarkStart w:id="18" w:name="_Toc431290599"/>
       <w:r>
         <w:t>v1.1</w:t>
       </w:r>
@@ -5709,7 +5802,7 @@
           <w:numId w:val="45"/>
         </w:numPr>
       </w:pPr>
-      <w:bookmarkStart w:id="19" w:name="_Toc348685160"/>
+      <w:bookmarkStart w:id="19" w:name="_Toc431290600"/>
       <w:r>
         <w:lastRenderedPageBreak/>
         <w:t>Biological Disturbance Agents</w:t>
@@ -5724,7 +5817,7 @@
           <w:numId w:val="45"/>
         </w:numPr>
       </w:pPr>
-      <w:bookmarkStart w:id="20" w:name="_Toc348685161"/>
+      <w:bookmarkStart w:id="20" w:name="_Toc431290601"/>
       <w:r>
         <w:t>Overview of BDA</w:t>
       </w:r>
@@ -5895,7 +5988,7 @@
       <w:bookmarkStart w:id="29" w:name="_Toc85255796"/>
       <w:bookmarkStart w:id="30" w:name="_Toc101339103"/>
       <w:bookmarkStart w:id="31" w:name="_Toc101598710"/>
-      <w:bookmarkStart w:id="32" w:name="_Toc348685162"/>
+      <w:bookmarkStart w:id="32" w:name="_Toc431290602"/>
       <w:r>
         <w:t>Site resource dominance</w:t>
       </w:r>
@@ -5977,7 +6070,7 @@
       <w:bookmarkStart w:id="41" w:name="_Toc85255797"/>
       <w:bookmarkStart w:id="42" w:name="_Toc101339104"/>
       <w:bookmarkStart w:id="43" w:name="_Toc101598711"/>
-      <w:bookmarkStart w:id="44" w:name="_Toc348685163"/>
+      <w:bookmarkStart w:id="44" w:name="_Toc431290603"/>
       <w:r>
         <w:t>Site resource modifiers</w:t>
       </w:r>
@@ -6113,7 +6206,7 @@
       <w:bookmarkStart w:id="53" w:name="_Toc85255798"/>
       <w:bookmarkStart w:id="54" w:name="_Toc101339105"/>
       <w:bookmarkStart w:id="55" w:name="_Toc101598712"/>
-      <w:bookmarkStart w:id="56" w:name="_Toc348685164"/>
+      <w:bookmarkStart w:id="56" w:name="_Toc431290604"/>
       <w:r>
         <w:lastRenderedPageBreak/>
         <w:t>Neighborhood resource dominance</w:t>
@@ -6230,7 +6323,7 @@
       <w:bookmarkStart w:id="65" w:name="_Toc85255799"/>
       <w:bookmarkStart w:id="66" w:name="_Toc101339106"/>
       <w:bookmarkStart w:id="67" w:name="_Toc101598713"/>
-      <w:bookmarkStart w:id="68" w:name="_Toc348685165"/>
+      <w:bookmarkStart w:id="68" w:name="_Toc431290605"/>
       <w:r>
         <w:t>Regional outbreak status</w:t>
       </w:r>
@@ -6354,7 +6447,7 @@
       <w:bookmarkStart w:id="77" w:name="_Toc85255800"/>
       <w:bookmarkStart w:id="78" w:name="_Toc101339107"/>
       <w:bookmarkStart w:id="79" w:name="_Toc101598714"/>
-      <w:bookmarkStart w:id="80" w:name="_Toc348685166"/>
+      <w:bookmarkStart w:id="80" w:name="_Toc431290606"/>
       <w:r>
         <w:t>BDA effects</w:t>
       </w:r>
@@ -6623,60 +6716,10 @@
       </w:r>
       <w:proofErr w:type="spellEnd"/>
       <w:r>
-        <w:t xml:space="preserve"> to determine if a cohort is killed.  The exception to this </w:t>
-      </w:r>
-      <w:r>
-        <w:t xml:space="preserve">mortality </w:t>
-      </w:r>
-      <w:r>
-        <w:t xml:space="preserve">rule is that </w:t>
-      </w:r>
-      <w:r>
-        <w:t>c</w:t>
-      </w:r>
-      <w:r>
-        <w:t>ohorts of</w:t>
-      </w:r>
-      <w:r>
-        <w:t xml:space="preserve"> species identified as having advanced regeneration (</w:t>
-      </w:r>
-      <w:proofErr w:type="spellStart"/>
-      <w:r>
-        <w:rPr>
-          <w:i/>
-        </w:rPr>
-        <w:t>AdvancedRegenSpecies</w:t>
-      </w:r>
-      <w:proofErr w:type="spellEnd"/>
-      <w:r>
-        <w:t>)</w:t>
-      </w:r>
-      <w:r>
-        <w:t xml:space="preserve"> less than</w:t>
-      </w:r>
-      <w:r>
-        <w:t xml:space="preserve"> or equal to </w:t>
-      </w:r>
-      <w:r>
-        <w:t>the</w:t>
-      </w:r>
-      <w:r>
-        <w:t>ir</w:t>
-      </w:r>
-      <w:r>
-        <w:t xml:space="preserve"> defined </w:t>
-      </w:r>
-      <w:r>
-        <w:t>age cutoff</w:t>
-      </w:r>
-      <w:r>
-        <w:t xml:space="preserve"> are not killed</w:t>
-      </w:r>
-      <w:r>
-        <w:t>.</w:t>
-      </w:r>
-      <w:r>
-        <w:t xml:space="preserve">  The separation of mortality probability from the calculation of BDP allows for cohorts that on their own do not have high preference as hosts, but when occurring in conjunction with highly preferred host cohorts can be highly susceptible to mortality due to “spill-over” from the preferred hosts cohorts.</w:t>
+        <w:t xml:space="preserve"> to determine if a cohort is killed.  </w:t>
+      </w:r>
+      <w:r>
+        <w:t>The separation of mortality probability from the calculation of BDP allows for cohorts that on their own do not have high preference as hosts, but when occurring in conjunction with highly preferred host cohorts can be highly susceptible to mortality due to “spill-over” from the preferred hosts cohorts.</w:t>
       </w:r>
     </w:p>
     <w:p>
@@ -6684,7 +6727,6 @@
         <w:pStyle w:val="textbody"/>
       </w:pPr>
       <w:r>
-        <w:lastRenderedPageBreak/>
         <w:t>If no other BDA options are simulated, the BDA module finishes by updating species cohort lists, updating the time since last biological disturbance, outputting a map of BDA disturbance events, and updating the BDA log (Figure 2).</w:t>
       </w:r>
     </w:p>
@@ -6707,8 +6749,9 @@
       <w:bookmarkStart w:id="89" w:name="_Toc85255801"/>
       <w:bookmarkStart w:id="90" w:name="_Toc101339108"/>
       <w:bookmarkStart w:id="91" w:name="_Toc101598715"/>
-      <w:bookmarkStart w:id="92" w:name="_Toc348685167"/>
-      <w:r>
+      <w:bookmarkStart w:id="92" w:name="_Toc431290607"/>
+      <w:r>
+        <w:lastRenderedPageBreak/>
         <w:t>BDA dispersal</w:t>
       </w:r>
       <w:bookmarkEnd w:id="81"/>
@@ -6760,7 +6803,7 @@
       <w:bookmarkStart w:id="102" w:name="_Toc85255802"/>
       <w:bookmarkStart w:id="103" w:name="_Toc101339109"/>
       <w:bookmarkStart w:id="104" w:name="_Toc101598716"/>
-      <w:bookmarkStart w:id="105" w:name="_Toc348685168"/>
+      <w:bookmarkStart w:id="105" w:name="_Toc431290608"/>
       <w:r>
         <w:t>Epicenters</w:t>
       </w:r>
@@ -7031,11 +7074,7 @@
         <w:t>i</w:t>
       </w:r>
       <w:r>
-        <w:t xml:space="preserve"> = the number of sites that can be checked.  </w:t>
-      </w:r>
-      <w:r>
-        <w:lastRenderedPageBreak/>
-        <w:t xml:space="preserve">Coefficient </w:t>
+        <w:t xml:space="preserve"> = the number of sites that can be checked.  Coefficient </w:t>
       </w:r>
       <w:r>
         <w:rPr>
@@ -7086,8 +7125,9 @@
       <w:bookmarkStart w:id="114" w:name="_Toc85255803"/>
       <w:bookmarkStart w:id="115" w:name="_Toc101339110"/>
       <w:bookmarkStart w:id="116" w:name="_Toc101598717"/>
-      <w:bookmarkStart w:id="117" w:name="_Toc348685169"/>
-      <w:r>
+      <w:bookmarkStart w:id="117" w:name="_Toc431290609"/>
+      <w:r>
+        <w:lastRenderedPageBreak/>
         <w:t>Spatial outbreak zones</w:t>
       </w:r>
       <w:bookmarkEnd w:id="106"/>
@@ -8342,7 +8382,7 @@
           <w:numId w:val="45"/>
         </w:numPr>
       </w:pPr>
-      <w:bookmarkStart w:id="118" w:name="_Toc348685170"/>
+      <w:bookmarkStart w:id="118" w:name="_Toc431290610"/>
       <w:r>
         <w:lastRenderedPageBreak/>
         <w:t>Future Development</w:t>
@@ -8406,7 +8446,7 @@
           <w:numId w:val="45"/>
         </w:numPr>
       </w:pPr>
-      <w:bookmarkStart w:id="119" w:name="_Toc348685171"/>
+      <w:bookmarkStart w:id="119" w:name="_Toc431290611"/>
       <w:r>
         <w:t>References</w:t>
       </w:r>
@@ -8454,12 +8494,17 @@
         <w:t xml:space="preserve">Spruce budworm impact, abundance and parasitism rate in a patchy landscape. </w:t>
       </w:r>
       <w:proofErr w:type="spellStart"/>
+      <w:proofErr w:type="gramStart"/>
       <w:r>
         <w:t>Oecologia</w:t>
       </w:r>
       <w:proofErr w:type="spellEnd"/>
       <w:r>
-        <w:t>. 114: 236-242.</w:t>
+        <w:t>.</w:t>
+      </w:r>
+      <w:proofErr w:type="gramEnd"/>
+      <w:r>
+        <w:t xml:space="preserve"> 114: 236-242.</w:t>
       </w:r>
     </w:p>
     <w:p>
@@ -8501,6 +8546,7 @@
         <w:pStyle w:val="reference"/>
       </w:pPr>
       <w:proofErr w:type="spellStart"/>
+      <w:proofErr w:type="gramStart"/>
       <w:r>
         <w:t>Radeloff</w:t>
       </w:r>
@@ -8514,15 +8560,32 @@
       </w:r>
       <w:proofErr w:type="spellEnd"/>
       <w:r>
-        <w:t xml:space="preserve">, D.J.; Boyce, M.S. 2000. The changing relation of landscape patterns and jack pine budworm populations during an outbreak. </w:t>
-      </w:r>
-      <w:proofErr w:type="spellStart"/>
+        <w:t>, D.J.; Boyce, M.S. 2000.</w:t>
+      </w:r>
+      <w:proofErr w:type="gramEnd"/>
+      <w:r>
+        <w:t xml:space="preserve"> </w:t>
+      </w:r>
+      <w:proofErr w:type="gramStart"/>
+      <w:r>
+        <w:t>The changing relation of landscape patterns and jack pine budworm populations during an outbreak.</w:t>
+      </w:r>
+      <w:proofErr w:type="gramEnd"/>
+      <w:r>
+        <w:t xml:space="preserve"> </w:t>
+      </w:r>
+      <w:proofErr w:type="spellStart"/>
+      <w:proofErr w:type="gramStart"/>
       <w:r>
         <w:t>Oikos</w:t>
       </w:r>
       <w:proofErr w:type="spellEnd"/>
       <w:r>
-        <w:t>. 90: 417-430.</w:t>
+        <w:t>.</w:t>
+      </w:r>
+      <w:proofErr w:type="gramEnd"/>
+      <w:r>
+        <w:t xml:space="preserve"> 90: 417-430.</w:t>
       </w:r>
     </w:p>
     <w:p>
@@ -8530,60 +8593,107 @@
         <w:pStyle w:val="reference"/>
       </w:pPr>
       <w:proofErr w:type="spellStart"/>
+      <w:proofErr w:type="gramStart"/>
       <w:r>
         <w:t>Scheller</w:t>
       </w:r>
       <w:proofErr w:type="spellEnd"/>
       <w:r>
-        <w:t>, R.M., Domingo, J.B., 2005a.  LANDIS-II Core Model Description.  University of Wisconsin-Madison, Madison, WI, USA.</w:t>
-      </w:r>
+        <w:t>, R.M., Domingo, J.B., 2005a.</w:t>
+      </w:r>
+      <w:proofErr w:type="gramEnd"/>
+      <w:r>
+        <w:t xml:space="preserve">  </w:t>
+      </w:r>
+      <w:proofErr w:type="gramStart"/>
+      <w:r>
+        <w:t>LANDIS-II Core Model Description.</w:t>
+      </w:r>
+      <w:proofErr w:type="gramEnd"/>
+      <w:r>
+        <w:t xml:space="preserve">  </w:t>
+      </w:r>
+      <w:proofErr w:type="gramStart"/>
+      <w:r>
+        <w:t>University of Wisconsin-Madison, Madison, WI, USA.</w:t>
+      </w:r>
+      <w:proofErr w:type="gramEnd"/>
     </w:p>
     <w:p>
       <w:pPr>
         <w:pStyle w:val="reference"/>
       </w:pPr>
       <w:proofErr w:type="spellStart"/>
+      <w:proofErr w:type="gramStart"/>
       <w:r>
         <w:t>Scheller</w:t>
       </w:r>
       <w:proofErr w:type="spellEnd"/>
       <w:r>
-        <w:t xml:space="preserve">, R.M., Domingo, J.B., 2005b.  LANDIS-II Model v5.0 </w:t>
+        <w:t>, R.M., Domingo, J.B., 2005b.</w:t>
+      </w:r>
+      <w:proofErr w:type="gramEnd"/>
+      <w:r>
+        <w:t xml:space="preserve">  </w:t>
+      </w:r>
+      <w:proofErr w:type="gramStart"/>
+      <w:r>
+        <w:t xml:space="preserve">LANDIS-II Model v5.0 </w:t>
       </w:r>
       <w:r>
         <w:softHyphen/>
-        <w:t>– User Guide.  University of Wisconsin-Madison, Madison, WI, USA.</w:t>
-      </w:r>
+        <w:t>– User Guide.</w:t>
+      </w:r>
+      <w:proofErr w:type="gramEnd"/>
+      <w:r>
+        <w:t xml:space="preserve">  </w:t>
+      </w:r>
+      <w:proofErr w:type="gramStart"/>
+      <w:r>
+        <w:t>University of Wisconsin-Madison, Madison, WI, USA.</w:t>
+      </w:r>
+      <w:proofErr w:type="gramEnd"/>
     </w:p>
     <w:p>
       <w:pPr>
         <w:pStyle w:val="reference"/>
       </w:pPr>
+      <w:proofErr w:type="gramStart"/>
       <w:r>
         <w:t xml:space="preserve">Sturtevant, B. R.; Gustafson, E. J.; Li, W., and He, H. S. </w:t>
       </w:r>
       <w:r>
-        <w:t xml:space="preserve">2004.  </w:t>
-      </w:r>
+        <w:t>2004.</w:t>
+      </w:r>
+      <w:proofErr w:type="gramEnd"/>
+      <w:r>
+        <w:t xml:space="preserve">  </w:t>
+      </w:r>
+      <w:proofErr w:type="gramStart"/>
       <w:r>
         <w:t>Modeling biological disturbances in LANDIS: A module description and demonstration using spruce budw</w:t>
       </w:r>
       <w:r>
-        <w:t xml:space="preserve">orm. Ecological </w:t>
-      </w:r>
-      <w:proofErr w:type="spellStart"/>
-      <w:r>
-        <w:t>Modelling</w:t>
-      </w:r>
-      <w:proofErr w:type="spellEnd"/>
-      <w:r>
-        <w:t>. 180: 153-174.</w:t>
+        <w:t>orm.</w:t>
+      </w:r>
+      <w:proofErr w:type="gramEnd"/>
+      <w:r>
+        <w:t xml:space="preserve"> </w:t>
+      </w:r>
+      <w:proofErr w:type="gramStart"/>
+      <w:r>
+        <w:t>Ecological Modelling.</w:t>
+      </w:r>
+      <w:proofErr w:type="gramEnd"/>
+      <w:r>
+        <w:t xml:space="preserve"> 180: 153-174.</w:t>
       </w:r>
     </w:p>
     <w:p>
       <w:pPr>
         <w:pStyle w:val="reference"/>
       </w:pPr>
+      <w:proofErr w:type="gramStart"/>
       <w:r>
         <w:t>Sturtevant, B.</w:t>
       </w:r>
@@ -8628,7 +8738,11 @@
         <w:t>.</w:t>
       </w:r>
       <w:r>
-        <w:t xml:space="preserve"> T.  2012.  Comparing modern and </w:t>
+        <w:t xml:space="preserve"> T.</w:t>
+      </w:r>
+      <w:proofErr w:type="gramEnd"/>
+      <w:r>
+        <w:t xml:space="preserve">  2012.  Comparing modern and </w:t>
       </w:r>
       <w:proofErr w:type="spellStart"/>
       <w:r>
@@ -8650,10 +8764,18 @@
         <w:t>ruce budworm enhance fire risk?</w:t>
       </w:r>
       <w:r>
-        <w:t xml:space="preserve">   Ecological Applicatio</w:t>
-      </w:r>
-      <w:r>
-        <w:t>ns. 22: 1278-1296.</w:t>
+        <w:t xml:space="preserve">   </w:t>
+      </w:r>
+      <w:proofErr w:type="gramStart"/>
+      <w:r>
+        <w:t>Ecological Applicatio</w:t>
+      </w:r>
+      <w:r>
+        <w:t>ns.</w:t>
+      </w:r>
+      <w:proofErr w:type="gramEnd"/>
+      <w:r>
+        <w:t xml:space="preserve"> 22: 1278-1296.</w:t>
       </w:r>
     </w:p>
     <w:p>
@@ -8664,7 +8786,7 @@
           <w:numId w:val="45"/>
         </w:numPr>
       </w:pPr>
-      <w:bookmarkStart w:id="120" w:name="_Toc348685172"/>
+      <w:bookmarkStart w:id="120" w:name="_Toc431290612"/>
       <w:r>
         <w:lastRenderedPageBreak/>
         <w:t>Acknowledgements</w:t>
@@ -8701,7 +8823,7 @@
           <w:numId w:val="45"/>
         </w:numPr>
       </w:pPr>
-      <w:bookmarkStart w:id="121" w:name="_Toc348685173"/>
+      <w:bookmarkStart w:id="121" w:name="_Toc431290613"/>
       <w:r>
         <w:lastRenderedPageBreak/>
         <w:t>Input Files</w:t>
@@ -8716,7 +8838,7 @@
           <w:numId w:val="45"/>
         </w:numPr>
       </w:pPr>
-      <w:bookmarkStart w:id="122" w:name="_Toc348685174"/>
+      <w:bookmarkStart w:id="122" w:name="_Toc431290614"/>
       <w:r>
         <w:t>Input File Rules</w:t>
       </w:r>
@@ -8751,7 +8873,7 @@
           <w:numId w:val="45"/>
         </w:numPr>
       </w:pPr>
-      <w:bookmarkStart w:id="136" w:name="_Toc348685175"/>
+      <w:bookmarkStart w:id="136" w:name="_Toc431290615"/>
       <w:bookmarkEnd w:id="123"/>
       <w:bookmarkEnd w:id="124"/>
       <w:bookmarkEnd w:id="125"/>
@@ -8779,7 +8901,7 @@
         </w:numPr>
         <w:ind w:left="864" w:hanging="864"/>
       </w:pPr>
-      <w:bookmarkStart w:id="137" w:name="_Toc348685176"/>
+      <w:bookmarkStart w:id="137" w:name="_Toc431290616"/>
       <w:r>
         <w:t>Extension title, time step</w:t>
       </w:r>
@@ -8849,7 +8971,7 @@
         </w:numPr>
         <w:ind w:left="864" w:hanging="864"/>
       </w:pPr>
-      <w:bookmarkStart w:id="138" w:name="_Toc348685177"/>
+      <w:bookmarkStart w:id="138" w:name="_Toc431290617"/>
       <w:r>
         <w:t>Output map names</w:t>
       </w:r>
@@ -8955,6 +9077,7 @@
         <w:t>da</w:t>
       </w:r>
       <w:proofErr w:type="spellEnd"/>
+      <w:proofErr w:type="gramStart"/>
       <w:r>
         <w:t>/</w:t>
       </w:r>
@@ -8963,6 +9086,7 @@
           <w:t>{</w:t>
         </w:r>
         <w:proofErr w:type="spellStart"/>
+        <w:proofErr w:type="gramEnd"/>
         <w:r>
           <w:t>agentName</w:t>
         </w:r>
@@ -9010,7 +9134,7 @@
         </w:numPr>
         <w:ind w:left="864" w:hanging="864"/>
       </w:pPr>
-      <w:bookmarkStart w:id="139" w:name="_Toc348685178"/>
+      <w:bookmarkStart w:id="139" w:name="_Toc431290618"/>
       <w:r>
         <w:t>SRD map names (Optional)</w:t>
       </w:r>
@@ -9104,6 +9228,7 @@
         <w:t>bda</w:t>
       </w:r>
       <w:proofErr w:type="spellEnd"/>
+      <w:proofErr w:type="gramStart"/>
       <w:r>
         <w:t>/</w:t>
       </w:r>
@@ -9112,6 +9237,7 @@
           <w:t>{</w:t>
         </w:r>
         <w:proofErr w:type="spellStart"/>
+        <w:proofErr w:type="gramEnd"/>
         <w:r>
           <w:t>agentName</w:t>
         </w:r>
@@ -9154,7 +9280,7 @@
         </w:numPr>
         <w:ind w:left="864" w:hanging="864"/>
       </w:pPr>
-      <w:bookmarkStart w:id="140" w:name="_Toc348685179"/>
+      <w:bookmarkStart w:id="140" w:name="_Toc431290619"/>
       <w:r>
         <w:t>N</w:t>
       </w:r>
@@ -9276,6 +9402,7 @@
         <w:t>bda</w:t>
       </w:r>
       <w:proofErr w:type="spellEnd"/>
+      <w:proofErr w:type="gramStart"/>
       <w:r>
         <w:t>/</w:t>
       </w:r>
@@ -9284,6 +9411,7 @@
           <w:t>{</w:t>
         </w:r>
         <w:proofErr w:type="spellStart"/>
+        <w:proofErr w:type="gramEnd"/>
         <w:r>
           <w:t>agentName</w:t>
         </w:r>
@@ -9332,7 +9460,7 @@
         </w:numPr>
         <w:ind w:left="864" w:hanging="864"/>
       </w:pPr>
-      <w:bookmarkStart w:id="141" w:name="_Toc348685180"/>
+      <w:bookmarkStart w:id="141" w:name="_Toc431290620"/>
       <w:r>
         <w:t>Biological disturbance probability (BDP)</w:t>
       </w:r>
@@ -9441,6 +9569,7 @@
         <w:t>bda</w:t>
       </w:r>
       <w:proofErr w:type="spellEnd"/>
+      <w:proofErr w:type="gramStart"/>
       <w:r>
         <w:t>/</w:t>
       </w:r>
@@ -9449,6 +9578,7 @@
           <w:t>{</w:t>
         </w:r>
         <w:proofErr w:type="spellStart"/>
+        <w:proofErr w:type="gramEnd"/>
         <w:r>
           <w:t>agentName</w:t>
         </w:r>
@@ -9502,7 +9632,7 @@
         </w:numPr>
         <w:ind w:left="864" w:hanging="864"/>
       </w:pPr>
-      <w:bookmarkStart w:id="142" w:name="_Toc348685181"/>
+      <w:bookmarkStart w:id="142" w:name="_Toc431290621"/>
       <w:r>
         <w:t>Log file</w:t>
       </w:r>
@@ -9566,7 +9696,7 @@
         </w:numPr>
         <w:ind w:left="864" w:hanging="864"/>
       </w:pPr>
-      <w:bookmarkStart w:id="143" w:name="_Toc348685182"/>
+      <w:bookmarkStart w:id="143" w:name="_Toc431290622"/>
       <w:r>
         <w:t>BDA entries</w:t>
       </w:r>
@@ -9645,7 +9775,7 @@
       <w:bookmarkStart w:id="154" w:name="_Toc85255839"/>
       <w:bookmarkStart w:id="155" w:name="_Toc101339146"/>
       <w:bookmarkStart w:id="156" w:name="_Toc101598753"/>
-      <w:bookmarkStart w:id="157" w:name="_Toc348685183"/>
+      <w:bookmarkStart w:id="157" w:name="_Toc431290623"/>
       <w:r>
         <w:t>Individual BDA Parameter File</w:t>
       </w:r>
@@ -9779,7 +9909,7 @@
         </w:numPr>
         <w:ind w:left="864" w:hanging="864"/>
       </w:pPr>
-      <w:bookmarkStart w:id="158" w:name="_Toc348685184"/>
+      <w:bookmarkStart w:id="158" w:name="_Toc431290624"/>
       <w:r>
         <w:t>Start and end years (Optional)</w:t>
       </w:r>
@@ -9897,7 +10027,7 @@
         </w:numPr>
         <w:ind w:left="864" w:hanging="864"/>
       </w:pPr>
-      <w:bookmarkStart w:id="159" w:name="_Toc348685185"/>
+      <w:bookmarkStart w:id="159" w:name="_Toc431290625"/>
       <w:r>
         <w:t>Regional Outbreak Status parameters</w:t>
       </w:r>
@@ -10653,17 +10783,11 @@
       <w:proofErr w:type="spellEnd"/>
       <w:r>
         <w:tab/>
-        <w:t>1</w:t>
-      </w:r>
-      <w:r>
-        <w:t xml:space="preserve">0  </w:t>
+        <w:t xml:space="preserve">10  </w:t>
       </w:r>
       <w:r>
         <w:tab/>
-        <w:t xml:space="preserve">  </w:t>
-      </w:r>
-      <w:r>
-        <w:t>&lt;&lt; years</w:t>
+        <w:t xml:space="preserve">  &lt;&lt; years</w:t>
       </w:r>
     </w:p>
     <w:p>
@@ -10684,10 +10808,7 @@
       </w:r>
       <w:proofErr w:type="spellEnd"/>
       <w:r>
-        <w:t xml:space="preserve"> </w:t>
-      </w:r>
-      <w:r>
-        <w:t xml:space="preserve">&lt;&lt; pulse or </w:t>
+        <w:t xml:space="preserve"> &lt;&lt; pulse or </w:t>
       </w:r>
       <w:proofErr w:type="spellStart"/>
       <w:r>
@@ -10797,7 +10918,7 @@
         </w:numPr>
         <w:ind w:left="864" w:hanging="864"/>
       </w:pPr>
-      <w:bookmarkStart w:id="162" w:name="_Toc348685186"/>
+      <w:bookmarkStart w:id="162" w:name="_Toc431290626"/>
       <w:r>
         <w:t>Dispersal Parameters</w:t>
       </w:r>
@@ -11211,7 +11332,7 @@
         </w:numPr>
         <w:ind w:left="864" w:hanging="864"/>
       </w:pPr>
-      <w:bookmarkStart w:id="163" w:name="_Toc348685187"/>
+      <w:bookmarkStart w:id="163" w:name="_Toc431290627"/>
       <w:r>
         <w:t>Neighborhood Resource Dominance parameters</w:t>
       </w:r>
@@ -11525,7 +11646,7 @@
         </w:numPr>
         <w:ind w:left="864" w:hanging="864"/>
       </w:pPr>
-      <w:bookmarkStart w:id="164" w:name="_Toc348685188"/>
+      <w:bookmarkStart w:id="164" w:name="_Toc431290628"/>
       <w:r>
         <w:t>Intensity</w:t>
       </w:r>
@@ -11812,14 +11933,9 @@
         </w:numPr>
         <w:ind w:left="864" w:hanging="864"/>
       </w:pPr>
-      <w:bookmarkStart w:id="165" w:name="_Toc348685189"/>
-      <w:proofErr w:type="spellStart"/>
-      <w:r>
-        <w:t>Ecoregion</w:t>
-      </w:r>
-      <w:proofErr w:type="spellEnd"/>
-      <w:r>
-        <w:t xml:space="preserve"> Modifiers</w:t>
+      <w:bookmarkStart w:id="165" w:name="_Toc431290629"/>
+      <w:r>
+        <w:t>Ecoregion Modifiers</w:t>
       </w:r>
       <w:r>
         <w:t xml:space="preserve"> (Optional)</w:t>
@@ -11831,15 +11947,7 @@
         <w:pStyle w:val="textbody"/>
       </w:pPr>
       <w:r>
-        <w:t xml:space="preserve">Next, a table of Land Type Modifiers is provided.  Land types (or </w:t>
-      </w:r>
-      <w:proofErr w:type="spellStart"/>
-      <w:r>
-        <w:t>Ecoregions</w:t>
-      </w:r>
-      <w:proofErr w:type="spellEnd"/>
-      <w:r>
-        <w:t xml:space="preserve">) need not be listed and need not be listed in order.  </w:t>
+        <w:t xml:space="preserve">Next, a table of Land Type Modifiers is provided.  Land types (or Ecoregions) need not be listed and need not be listed in order.  </w:t>
       </w:r>
       <w:r>
         <w:rPr>
@@ -11849,15 +11957,7 @@
         <w:t>The default value is 0.0.</w:t>
       </w:r>
       <w:r>
-        <w:t xml:space="preserve">  The </w:t>
-      </w:r>
-      <w:proofErr w:type="spellStart"/>
-      <w:r>
-        <w:t>ecoregion</w:t>
-      </w:r>
-      <w:proofErr w:type="spellEnd"/>
-      <w:r>
-        <w:t xml:space="preserve"> number is listed, followed by the modifier value (-1.0 – 1.0).  Example:</w:t>
+        <w:t xml:space="preserve">  The ecoregion number is listed, followed by the modifier value (-1.0 – 1.0).  Example:</w:t>
       </w:r>
     </w:p>
     <w:p>
@@ -11867,11 +11967,9 @@
       <w:r>
         <w:t>&gt;&gt;</w:t>
       </w:r>
-      <w:proofErr w:type="spellStart"/>
       <w:r>
         <w:t>Ecoregion</w:t>
       </w:r>
-      <w:proofErr w:type="spellEnd"/>
       <w:r>
         <w:t xml:space="preserve"> </w:t>
       </w:r>
@@ -11949,7 +12047,7 @@
         </w:numPr>
         <w:ind w:left="864" w:hanging="864"/>
       </w:pPr>
-      <w:bookmarkStart w:id="166" w:name="_Toc348685190"/>
+      <w:bookmarkStart w:id="166" w:name="_Toc431290630"/>
       <w:r>
         <w:t>Disturbance Modifiers</w:t>
       </w:r>
@@ -11963,7 +12061,13 @@
         <w:pStyle w:val="textbody"/>
       </w:pPr>
       <w:r>
-        <w:t xml:space="preserve">Next, a table of Disturbance Modifiers is provided.  Disturbance Modifiers need not be listed and need not be listed in any order.  The default is NO EFFECT.  For each disturbance that may modify the BDA (e.g., Wind, Fire, Harvest), three parameters are required:  </w:t>
+        <w:t>Next, a table of Disturbance Modifiers is provided.  Disturbance Modifiers need not be listed and need not be listed in any order.  The default is NO EFFECT.  For each disturbance that may modify the BDA (e.g., Wind, Fire, Harvest</w:t>
+      </w:r>
+      <w:r>
+        <w:t>, Biomass Insects, BDA</w:t>
+      </w:r>
+      <w:r>
+        <w:t xml:space="preserve">), three parameters are required:  </w:t>
       </w:r>
       <w:r>
         <w:t xml:space="preserve">the modifier value (between –1.0 to 1.0) for the first time step following the disturbance, </w:t>
@@ -11975,7 +12079,7 @@
         <w:t xml:space="preserve"> </w:t>
       </w:r>
       <w:r>
-        <w:t>Disturbance Type,</w:t>
+        <w:t>Disturbance Type.</w:t>
       </w:r>
       <w:r>
         <w:t xml:space="preserve">  Note that the disturbance modifier value represents the influence of a specific disturbance type on site resource dominance, and is assumed to decline linearly with time since that disturbance for the duration of the modifying effect.</w:t>
@@ -11984,7 +12088,56 @@
         <w:t xml:space="preserve">  Multiple disturbance types (separated by white space) can be listed in each line.</w:t>
       </w:r>
       <w:r>
-        <w:t xml:space="preserve">  Modifiers that apply to all sites disturbed by wind, fire or harvest can be applied by using “Wind”, “Fire” or “Harvest” for the Disturbance Type.  Modifiers that apply to specific severity levels for wind and fire can be applied by adding “Severity” and the numeric value (1-5).  For example, WindSeverity4 would designate modifiers to apply to all sites disturbed by wind with severity class 4.  Specific harvest prescriptions can be targeted for modifiers by specifying the name of the prescription under Disturbance Type.  The prescription names must exactly match names used in the harvest input files.</w:t>
+        <w:t xml:space="preserve">  Modifiers that apply to all sites disturbed</w:t>
+      </w:r>
+      <w:r>
+        <w:t xml:space="preserve"> (cohorts killed)</w:t>
+      </w:r>
+      <w:r>
+        <w:t xml:space="preserve"> by wind, fire</w:t>
+      </w:r>
+      <w:r>
+        <w:t xml:space="preserve">, </w:t>
+      </w:r>
+      <w:r>
+        <w:t>harvest</w:t>
+      </w:r>
+      <w:r>
+        <w:t>, BDA or Biomass Insects</w:t>
+      </w:r>
+      <w:r>
+        <w:t xml:space="preserve"> can be </w:t>
+      </w:r>
+      <w:r>
+        <w:t xml:space="preserve">applied by using “Wind”, “Fire”, </w:t>
+      </w:r>
+      <w:r>
+        <w:t>“Harvest”</w:t>
+      </w:r>
+      <w:r>
+        <w:t>, “BDA” or “</w:t>
+      </w:r>
+      <w:proofErr w:type="spellStart"/>
+      <w:r>
+        <w:t>BiomassInsects</w:t>
+      </w:r>
+      <w:proofErr w:type="spellEnd"/>
+      <w:r>
+        <w:t>”</w:t>
+      </w:r>
+      <w:r>
+        <w:t xml:space="preserve"> for the Disturbance Type.  Modifiers that apply to specific severity levels for wind and fire can be applied by adding “Severity” and the numeric value (1-5).  For example, WindSeverity4 would designate modifiers to apply to all sites disturbed by wind with severity class 4.  Specific harvest prescriptions can be targeted for modifiers by specifying the name of the prescription under Disturbance Type.  The prescription names must exactly match names used in the harvest input files.</w:t>
+      </w:r>
+      <w:r>
+        <w:t xml:space="preserve">  Specific BDA agents can be targeted for modifiers by specifying the agent name under Disturbance Type.  Modifiers that apply to specific defoliation levels for biomass insects can be applied by adding “</w:t>
+      </w:r>
+      <w:proofErr w:type="spellStart"/>
+      <w:r>
+        <w:t>Defol</w:t>
+      </w:r>
+      <w:proofErr w:type="spellEnd"/>
+      <w:r>
+        <w:t>” and the minimum percent defoliation.  For example, BiomassInsectsDefol50 would designation modifiers to apply to all sites with defoliation at or above 50%.</w:t>
       </w:r>
       <w:r>
         <w:t xml:space="preserve">  Example:</w:t>
@@ -12005,13 +12158,14 @@
         <w:pStyle w:val="textinputfile"/>
       </w:pPr>
       <w:r>
-        <w:t xml:space="preserve">&gt;&gt;SRD </w:t>
-      </w:r>
-      <w:proofErr w:type="spellStart"/>
-      <w:r>
-        <w:t>Modifer</w:t>
-      </w:r>
-      <w:proofErr w:type="spellEnd"/>
+        <w:t>&gt;&gt;SRD Modif</w:t>
+      </w:r>
+      <w:r>
+        <w:t>i</w:t>
+      </w:r>
+      <w:r>
+        <w:t>er</w:t>
+      </w:r>
       <w:r>
         <w:tab/>
         <w:t>Duration</w:t>
@@ -12087,6 +12241,21 @@
         <w:t>MaxAgeClearcut</w:t>
       </w:r>
       <w:proofErr w:type="spellEnd"/>
+    </w:p>
+    <w:p>
+      <w:pPr>
+        <w:pStyle w:val="textinputfile"/>
+      </w:pPr>
+      <w:r>
+        <w:t xml:space="preserve">  0.50            5</w:t>
+      </w:r>
+      <w:r>
+        <w:tab/>
+      </w:r>
+      <w:r>
+        <w:tab/>
+        <w:t>BiomassInsectsDefol50</w:t>
+      </w:r>
     </w:p>
     <w:p>
       <w:pPr>
@@ -12097,7 +12266,7 @@
         </w:numPr>
         <w:ind w:left="864" w:hanging="864"/>
       </w:pPr>
-      <w:bookmarkStart w:id="167" w:name="_Toc348685191"/>
+      <w:bookmarkStart w:id="167" w:name="_Toc431290631"/>
       <w:r>
         <w:t>Species parameters</w:t>
       </w:r>
@@ -12122,6 +12291,7 @@
         <w:pStyle w:val="textbody"/>
       </w:pPr>
       <w:r>
+        <w:lastRenderedPageBreak/>
         <w:t xml:space="preserve">Minor, Secondary, and </w:t>
       </w:r>
       <w:r>
@@ -12186,7 +12356,6 @@
         <w:t xml:space="preserve"> of the </w:t>
       </w:r>
       <w:r>
-        <w:lastRenderedPageBreak/>
         <w:t>BDA extension used hard-coded values of 0.33, 0.66, and 1.0 for these values.</w:t>
       </w:r>
     </w:p>
@@ -13206,8 +13375,9 @@
         </w:numPr>
         <w:ind w:left="864" w:hanging="864"/>
       </w:pPr>
-      <w:bookmarkStart w:id="168" w:name="_Toc348685192"/>
-      <w:r>
+      <w:bookmarkStart w:id="168" w:name="_Toc431290632"/>
+      <w:r>
+        <w:lastRenderedPageBreak/>
         <w:t>Ignored species (Optional)</w:t>
       </w:r>
       <w:bookmarkEnd w:id="168"/>
@@ -13245,11 +13415,7 @@
         <w:t>in</w:t>
       </w:r>
       <w:r>
-        <w:t xml:space="preserve"> </w:t>
-      </w:r>
-      <w:r>
-        <w:lastRenderedPageBreak/>
-        <w:t>both</w:t>
+        <w:t xml:space="preserve"> both</w:t>
       </w:r>
       <w:r>
         <w:t xml:space="preserve"> the </w:t>
@@ -13352,7 +13518,7 @@
           <w:numId w:val="45"/>
         </w:numPr>
       </w:pPr>
-      <w:bookmarkStart w:id="169" w:name="_Toc348685193"/>
+      <w:bookmarkStart w:id="169" w:name="_Toc431290633"/>
       <w:r>
         <w:lastRenderedPageBreak/>
         <w:t>Output Files</w:t>
@@ -13367,7 +13533,7 @@
           <w:numId w:val="45"/>
         </w:numPr>
       </w:pPr>
-      <w:bookmarkStart w:id="170" w:name="_Toc348685194"/>
+      <w:bookmarkStart w:id="170" w:name="_Toc431290634"/>
       <w:r>
         <w:t>BDA Severity Map</w:t>
       </w:r>
@@ -13389,7 +13555,7 @@
           <w:numId w:val="45"/>
         </w:numPr>
       </w:pPr>
-      <w:bookmarkStart w:id="171" w:name="_Toc348685195"/>
+      <w:bookmarkStart w:id="171" w:name="_Toc431290635"/>
       <w:r>
         <w:t>BDA Site Resource Dominance (SRD) Map (Optional)</w:t>
       </w:r>
@@ -13417,7 +13583,7 @@
           <w:numId w:val="45"/>
         </w:numPr>
       </w:pPr>
-      <w:bookmarkStart w:id="172" w:name="_Toc348685196"/>
+      <w:bookmarkStart w:id="172" w:name="_Toc431290636"/>
       <w:r>
         <w:t>BDA Neighborhood Resource Dominance (NRD) Map (Optional)</w:t>
       </w:r>
@@ -13445,7 +13611,7 @@
           <w:numId w:val="45"/>
         </w:numPr>
       </w:pPr>
-      <w:bookmarkStart w:id="173" w:name="_Toc348685197"/>
+      <w:bookmarkStart w:id="173" w:name="_Toc431290637"/>
       <w:r>
         <w:t xml:space="preserve">BDA </w:t>
       </w:r>
@@ -13485,7 +13651,7 @@
           <w:numId w:val="45"/>
         </w:numPr>
       </w:pPr>
-      <w:bookmarkStart w:id="174" w:name="_Toc348685198"/>
+      <w:bookmarkStart w:id="174" w:name="_Toc431290638"/>
       <w:r>
         <w:t>BDA Log file</w:t>
       </w:r>
@@ -13640,19 +13806,39 @@
         <w:tab w:val="right" w:pos="9350"/>
       </w:tabs>
     </w:pPr>
-    <w:fldSimple w:instr=" DOCPROPERTY  &quot;Extension Name&quot;  \* MERGEFORMAT ">
-      <w:r>
-        <w:t>Biological Disturbance Agent</w:t>
-      </w:r>
-    </w:fldSimple>
+    <w:r>
+      <w:fldChar w:fldCharType="begin"/>
+    </w:r>
+    <w:r>
+      <w:instrText xml:space="preserve"> DOCPROPERTY  "Extension Name"  \* MERGEFORMAT </w:instrText>
+    </w:r>
+    <w:r>
+      <w:fldChar w:fldCharType="separate"/>
+    </w:r>
+    <w:r>
+      <w:t>Biological Disturbance Agent</w:t>
+    </w:r>
+    <w:r>
+      <w:fldChar w:fldCharType="end"/>
+    </w:r>
     <w:r>
       <w:t xml:space="preserve"> v</w:t>
     </w:r>
-    <w:fldSimple w:instr=" DOCPROPERTY  &quot;Extension Version&quot;  \* MERGEFORMAT ">
-      <w:r>
-        <w:t>3.0</w:t>
-      </w:r>
-    </w:fldSimple>
+    <w:r>
+      <w:fldChar w:fldCharType="begin"/>
+    </w:r>
+    <w:r>
+      <w:instrText xml:space="preserve"> DOCPROPERTY  "Extension Version"  \* MERGEFORMAT </w:instrText>
+    </w:r>
+    <w:r>
+      <w:fldChar w:fldCharType="separate"/>
+    </w:r>
+    <w:r>
+      <w:t>3.0</w:t>
+    </w:r>
+    <w:r>
+      <w:fldChar w:fldCharType="end"/>
+    </w:r>
     <w:r>
       <w:t xml:space="preserve"> – User Guide</w:t>
     </w:r>

</xml_diff>